<commit_message>
Implementados los métodos de serialización
</commit_message>
<xml_diff>
--- a/docs/Requerimientos Funcionales.docx
+++ b/docs/Requerimientos Funcionales.docx
@@ -25,8 +25,6 @@
           <w:lang w:val="es-ES"/>
         </w:rPr>
       </w:pPr>
-      <w:bookmarkStart w:id="0" w:name="_GoBack"/>
-      <w:bookmarkEnd w:id="0"/>
     </w:p>
     <w:tbl>
       <w:tblPr>
@@ -49,7 +47,6 @@
           </w:tcPr>
           <w:p>
             <w:pPr>
-              <w:jc w:val="center"/>
               <w:rPr>
                 <w:lang w:val="es-ES"/>
               </w:rPr>
@@ -79,6 +76,12 @@
               </w:rPr>
               <w:t>R:</w:t>
             </w:r>
+            <w:r>
+              <w:rPr>
+                <w:lang w:val="es-ES"/>
+              </w:rPr>
+              <w:t xml:space="preserve"> Guardar el estado del juego.</w:t>
+            </w:r>
           </w:p>
         </w:tc>
       </w:tr>
@@ -113,6 +116,18 @@
                 <w:lang w:val="es-ES"/>
               </w:rPr>
             </w:pPr>
+            <w:r>
+              <w:rPr>
+                <w:lang w:val="es-ES"/>
+              </w:rPr>
+              <w:t>G</w:t>
+            </w:r>
+            <w:r>
+              <w:rPr>
+                <w:lang w:val="es-ES"/>
+              </w:rPr>
+              <w:t>uarda el estado del juego, con todos los datos de la partida, del jugador y la máquina.</w:t>
+            </w:r>
           </w:p>
         </w:tc>
       </w:tr>
@@ -147,6 +162,12 @@
                 <w:lang w:val="es-ES"/>
               </w:rPr>
             </w:pPr>
+            <w:r>
+              <w:rPr>
+                <w:lang w:val="es-ES"/>
+              </w:rPr>
+              <w:t>Ninguna</w:t>
+            </w:r>
           </w:p>
         </w:tc>
       </w:tr>
@@ -181,6 +202,12 @@
                 <w:lang w:val="es-ES"/>
               </w:rPr>
             </w:pPr>
+            <w:r>
+              <w:rPr>
+                <w:lang w:val="es-ES"/>
+              </w:rPr>
+              <w:t>Se ha guardado el estado del juego, con todos los datos incluidos en la partida.</w:t>
+            </w:r>
           </w:p>
         </w:tc>
       </w:tr>
@@ -220,7 +247,6 @@
           </w:tcPr>
           <w:p>
             <w:pPr>
-              <w:jc w:val="center"/>
               <w:rPr>
                 <w:lang w:val="es-ES"/>
               </w:rPr>
@@ -250,6 +276,18 @@
               </w:rPr>
               <w:t>R:</w:t>
             </w:r>
+            <w:r>
+              <w:rPr>
+                <w:lang w:val="es-ES"/>
+              </w:rPr>
+              <w:t xml:space="preserve"> Cargar el estado del </w:t>
+            </w:r>
+            <w:r>
+              <w:rPr>
+                <w:lang w:val="es-ES"/>
+              </w:rPr>
+              <w:t>juego.</w:t>
+            </w:r>
           </w:p>
         </w:tc>
       </w:tr>
@@ -284,6 +322,18 @@
                 <w:lang w:val="es-ES"/>
               </w:rPr>
             </w:pPr>
+            <w:r>
+              <w:rPr>
+                <w:lang w:val="es-ES"/>
+              </w:rPr>
+              <w:t>C</w:t>
+            </w:r>
+            <w:r>
+              <w:rPr>
+                <w:lang w:val="es-ES"/>
+              </w:rPr>
+              <w:t>arga el estado del juego, con todos los datos de la partida, del jugador y la máquina justo en el momento en que fueron guardados antes.</w:t>
+            </w:r>
           </w:p>
         </w:tc>
       </w:tr>
@@ -318,6 +368,12 @@
                 <w:lang w:val="es-ES"/>
               </w:rPr>
             </w:pPr>
+            <w:r>
+              <w:rPr>
+                <w:lang w:val="es-ES"/>
+              </w:rPr>
+              <w:t>Ninguna</w:t>
+            </w:r>
           </w:p>
         </w:tc>
       </w:tr>
@@ -352,6 +408,18 @@
                 <w:lang w:val="es-ES"/>
               </w:rPr>
             </w:pPr>
+            <w:r>
+              <w:rPr>
+                <w:lang w:val="es-ES"/>
+              </w:rPr>
+              <w:t xml:space="preserve">Se ha cargado el estado del juego, con todos los datos </w:t>
+            </w:r>
+            <w:r>
+              <w:rPr>
+                <w:lang w:val="es-ES"/>
+              </w:rPr>
+              <w:t>incluidos en la partida.</w:t>
+            </w:r>
           </w:p>
         </w:tc>
       </w:tr>
@@ -391,7 +459,6 @@
           </w:tcPr>
           <w:p>
             <w:pPr>
-              <w:jc w:val="center"/>
               <w:rPr>
                 <w:lang w:val="es-ES"/>
               </w:rPr>
@@ -421,6 +488,12 @@
               </w:rPr>
               <w:t>R:</w:t>
             </w:r>
+            <w:r>
+              <w:rPr>
+                <w:lang w:val="es-ES"/>
+              </w:rPr>
+              <w:t xml:space="preserve"> Registrar un jugador. </w:t>
+            </w:r>
           </w:p>
         </w:tc>
       </w:tr>
@@ -455,6 +528,106 @@
                 <w:lang w:val="es-ES"/>
               </w:rPr>
             </w:pPr>
+            <w:r>
+              <w:rPr>
+                <w:lang w:val="es-ES"/>
+              </w:rPr>
+              <w:t xml:space="preserve">Permite </w:t>
+            </w:r>
+            <w:r>
+              <w:rPr>
+                <w:lang w:val="es-ES"/>
+              </w:rPr>
+              <w:t xml:space="preserve">registrar </w:t>
+            </w:r>
+            <w:r>
+              <w:rPr>
+                <w:lang w:val="es-ES"/>
+              </w:rPr>
+              <w:t xml:space="preserve">un jugador </w:t>
+            </w:r>
+            <w:r>
+              <w:rPr>
+                <w:lang w:val="es-ES"/>
+              </w:rPr>
+              <w:t>al</w:t>
+            </w:r>
+            <w:r>
+              <w:rPr>
+                <w:lang w:val="es-ES"/>
+              </w:rPr>
+              <w:t xml:space="preserve"> juego</w:t>
+            </w:r>
+            <w:r>
+              <w:rPr>
+                <w:lang w:val="es-ES"/>
+              </w:rPr>
+              <w:t>, indicando</w:t>
+            </w:r>
+            <w:r>
+              <w:rPr>
+                <w:lang w:val="es-ES"/>
+              </w:rPr>
+              <w:t xml:space="preserve"> todos sus datos</w:t>
+            </w:r>
+            <w:r>
+              <w:rPr>
+                <w:lang w:val="es-ES"/>
+              </w:rPr>
+              <w:t>.</w:t>
+            </w:r>
+          </w:p>
+          <w:p>
+            <w:pPr>
+              <w:cnfStyle w:val="000000000000" w:firstRow="0" w:lastRow="0" w:firstColumn="0" w:lastColumn="0" w:oddVBand="0" w:evenVBand="0" w:oddHBand="0" w:evenHBand="0" w:firstRowFirstColumn="0" w:firstRowLastColumn="0" w:lastRowFirstColumn="0" w:lastRowLastColumn="0"/>
+              <w:rPr>
+                <w:lang w:val="es-ES"/>
+              </w:rPr>
+            </w:pPr>
+            <w:r>
+              <w:rPr>
+                <w:lang w:val="es-ES"/>
+              </w:rPr>
+              <w:t xml:space="preserve">Si </w:t>
+            </w:r>
+            <w:r>
+              <w:rPr>
+                <w:lang w:val="es-ES"/>
+              </w:rPr>
+              <w:t xml:space="preserve">existe otro jugador con el mismo nombre de usuario, se muestra un mensaje </w:t>
+            </w:r>
+            <w:r>
+              <w:rPr>
+                <w:lang w:val="es-ES"/>
+              </w:rPr>
+              <w:t>indicando</w:t>
+            </w:r>
+            <w:r>
+              <w:rPr>
+                <w:lang w:val="es-ES"/>
+              </w:rPr>
+              <w:t xml:space="preserve"> la novedad.</w:t>
+            </w:r>
+          </w:p>
+          <w:p>
+            <w:pPr>
+              <w:cnfStyle w:val="000000000000" w:firstRow="0" w:lastRow="0" w:firstColumn="0" w:lastColumn="0" w:oddVBand="0" w:evenVBand="0" w:oddHBand="0" w:evenHBand="0" w:firstRowFirstColumn="0" w:firstRowLastColumn="0" w:lastRowFirstColumn="0" w:lastRowLastColumn="0"/>
+              <w:rPr>
+                <w:lang w:val="es-ES"/>
+              </w:rPr>
+            </w:pPr>
+            <w:r>
+              <w:rPr>
+                <w:lang w:val="es-ES"/>
+              </w:rPr>
+              <w:t>Si los campos de correspondientes a los datos del jugador están vacíos, muestra un mensaje indica</w:t>
+            </w:r>
+            <w:r>
+              <w:rPr>
+                <w:lang w:val="es-ES"/>
+              </w:rPr>
+              <w:t>ndo la novedad.</w:t>
+            </w:r>
           </w:p>
         </w:tc>
       </w:tr>
@@ -484,11 +657,98 @@
           </w:tcPr>
           <w:p>
             <w:pPr>
-              <w:cnfStyle w:val="000000000000" w:firstRow="0" w:lastRow="0" w:firstColumn="0" w:lastColumn="0" w:oddVBand="0" w:evenVBand="0" w:oddHBand="0" w:evenHBand="0" w:firstRowFirstColumn="0" w:firstRowLastColumn="0" w:lastRowFirstColumn="0" w:lastRowLastColumn="0"/>
-              <w:rPr>
-                <w:lang w:val="es-ES"/>
-              </w:rPr>
-            </w:pPr>
+              <w:pStyle w:val="Prrafodelista"/>
+              <w:numPr>
+                <w:ilvl w:val="0"/>
+                <w:numId w:val="1"/>
+              </w:numPr>
+              <w:cnfStyle w:val="000000000000" w:firstRow="0" w:lastRow="0" w:firstColumn="0" w:lastColumn="0" w:oddVBand="0" w:evenVBand="0" w:oddHBand="0" w:evenHBand="0" w:firstRowFirstColumn="0" w:firstRowLastColumn="0" w:lastRowFirstColumn="0" w:lastRowLastColumn="0"/>
+              <w:rPr>
+                <w:lang w:val="es-ES"/>
+              </w:rPr>
+            </w:pPr>
+            <w:r>
+              <w:rPr>
+                <w:lang w:val="es-ES"/>
+              </w:rPr>
+              <w:t>Nombre del jugador</w:t>
+            </w:r>
+          </w:p>
+          <w:p>
+            <w:pPr>
+              <w:pStyle w:val="Prrafodelista"/>
+              <w:numPr>
+                <w:ilvl w:val="0"/>
+                <w:numId w:val="1"/>
+              </w:numPr>
+              <w:cnfStyle w:val="000000000000" w:firstRow="0" w:lastRow="0" w:firstColumn="0" w:lastColumn="0" w:oddVBand="0" w:evenVBand="0" w:oddHBand="0" w:evenHBand="0" w:firstRowFirstColumn="0" w:firstRowLastColumn="0" w:lastRowFirstColumn="0" w:lastRowLastColumn="0"/>
+              <w:rPr>
+                <w:lang w:val="es-ES"/>
+              </w:rPr>
+            </w:pPr>
+            <w:r>
+              <w:rPr>
+                <w:lang w:val="es-ES"/>
+              </w:rPr>
+              <w:t>Apellido del jugador.</w:t>
+            </w:r>
+          </w:p>
+          <w:p>
+            <w:pPr>
+              <w:pStyle w:val="Prrafodelista"/>
+              <w:numPr>
+                <w:ilvl w:val="0"/>
+                <w:numId w:val="1"/>
+              </w:numPr>
+              <w:cnfStyle w:val="000000000000" w:firstRow="0" w:lastRow="0" w:firstColumn="0" w:lastColumn="0" w:oddVBand="0" w:evenVBand="0" w:oddHBand="0" w:evenHBand="0" w:firstRowFirstColumn="0" w:firstRowLastColumn="0" w:lastRowFirstColumn="0" w:lastRowLastColumn="0"/>
+              <w:rPr>
+                <w:lang w:val="es-ES"/>
+              </w:rPr>
+            </w:pPr>
+            <w:r>
+              <w:rPr>
+                <w:lang w:val="es-ES"/>
+              </w:rPr>
+              <w:t>Nombre de usuario del jugador</w:t>
+            </w:r>
+          </w:p>
+          <w:p>
+            <w:pPr>
+              <w:pStyle w:val="Prrafodelista"/>
+              <w:numPr>
+                <w:ilvl w:val="0"/>
+                <w:numId w:val="1"/>
+              </w:numPr>
+              <w:cnfStyle w:val="000000000000" w:firstRow="0" w:lastRow="0" w:firstColumn="0" w:lastColumn="0" w:oddVBand="0" w:evenVBand="0" w:oddHBand="0" w:evenHBand="0" w:firstRowFirstColumn="0" w:firstRowLastColumn="0" w:lastRowFirstColumn="0" w:lastRowLastColumn="0"/>
+              <w:rPr>
+                <w:lang w:val="es-ES"/>
+              </w:rPr>
+            </w:pPr>
+            <w:r>
+              <w:rPr>
+                <w:lang w:val="es-ES"/>
+              </w:rPr>
+              <w:t>Partidas ganadas del jugador</w:t>
+            </w:r>
+          </w:p>
+          <w:p>
+            <w:pPr>
+              <w:pStyle w:val="Prrafodelista"/>
+              <w:numPr>
+                <w:ilvl w:val="0"/>
+                <w:numId w:val="1"/>
+              </w:numPr>
+              <w:cnfStyle w:val="000000000000" w:firstRow="0" w:lastRow="0" w:firstColumn="0" w:lastColumn="0" w:oddVBand="0" w:evenVBand="0" w:oddHBand="0" w:evenHBand="0" w:firstRowFirstColumn="0" w:firstRowLastColumn="0" w:lastRowFirstColumn="0" w:lastRowLastColumn="0"/>
+              <w:rPr>
+                <w:lang w:val="es-ES"/>
+              </w:rPr>
+            </w:pPr>
+            <w:r>
+              <w:rPr>
+                <w:lang w:val="es-ES"/>
+              </w:rPr>
+              <w:t>Partidas perdidas del jugador.</w:t>
+            </w:r>
           </w:p>
         </w:tc>
       </w:tr>
@@ -523,6 +783,24 @@
                 <w:lang w:val="es-ES"/>
               </w:rPr>
             </w:pPr>
+            <w:r>
+              <w:rPr>
+                <w:lang w:val="es-ES"/>
+              </w:rPr>
+              <w:t xml:space="preserve">Se ha eliminado un jugador, con </w:t>
+            </w:r>
+            <w:r>
+              <w:rPr>
+                <w:lang w:val="es-ES"/>
+              </w:rPr>
+              <w:t>los datos ingresados</w:t>
+            </w:r>
+            <w:r>
+              <w:rPr>
+                <w:lang w:val="es-ES"/>
+              </w:rPr>
+              <w:t>.</w:t>
+            </w:r>
           </w:p>
         </w:tc>
       </w:tr>
@@ -562,7 +840,6 @@
           </w:tcPr>
           <w:p>
             <w:pPr>
-              <w:jc w:val="center"/>
               <w:rPr>
                 <w:lang w:val="es-ES"/>
               </w:rPr>
@@ -592,6 +869,12 @@
               </w:rPr>
               <w:t>R:</w:t>
             </w:r>
+            <w:r>
+              <w:rPr>
+                <w:lang w:val="es-ES"/>
+              </w:rPr>
+              <w:t xml:space="preserve"> Buscar un jugador</w:t>
+            </w:r>
           </w:p>
         </w:tc>
       </w:tr>
@@ -626,6 +909,60 @@
                 <w:lang w:val="es-ES"/>
               </w:rPr>
             </w:pPr>
+            <w:r>
+              <w:rPr>
+                <w:lang w:val="es-ES"/>
+              </w:rPr>
+              <w:t>Busca un</w:t>
+            </w:r>
+            <w:r>
+              <w:rPr>
+                <w:lang w:val="es-ES"/>
+              </w:rPr>
+              <w:t xml:space="preserve"> jugador en el juego, indicando su nombre de usuario. </w:t>
+            </w:r>
+          </w:p>
+          <w:p>
+            <w:pPr>
+              <w:cnfStyle w:val="000000000000" w:firstRow="0" w:lastRow="0" w:firstColumn="0" w:lastColumn="0" w:oddVBand="0" w:evenVBand="0" w:oddHBand="0" w:evenHBand="0" w:firstRowFirstColumn="0" w:firstRowLastColumn="0" w:lastRowFirstColumn="0" w:lastRowLastColumn="0"/>
+              <w:rPr>
+                <w:lang w:val="es-ES"/>
+              </w:rPr>
+            </w:pPr>
+            <w:r>
+              <w:rPr>
+                <w:lang w:val="es-ES"/>
+              </w:rPr>
+              <w:t>Si el campo correspondiente al nombre de usuario del jugador está vacío muestra un mensaje indicando la novedad.</w:t>
+            </w:r>
+          </w:p>
+          <w:p>
+            <w:pPr>
+              <w:cnfStyle w:val="000000000000" w:firstRow="0" w:lastRow="0" w:firstColumn="0" w:lastColumn="0" w:oddVBand="0" w:evenVBand="0" w:oddHBand="0" w:evenHBand="0" w:firstRowFirstColumn="0" w:firstRowLastColumn="0" w:lastRowFirstColumn="0" w:lastRowLastColumn="0"/>
+              <w:rPr>
+                <w:lang w:val="es-ES"/>
+              </w:rPr>
+            </w:pPr>
+            <w:r>
+              <w:rPr>
+                <w:lang w:val="es-ES"/>
+              </w:rPr>
+              <w:t>Si en la estructura donde se registran los jugadores está vacía se muestra un mensaje indicando la novedad.</w:t>
+            </w:r>
+          </w:p>
+          <w:p>
+            <w:pPr>
+              <w:cnfStyle w:val="000000000000" w:firstRow="0" w:lastRow="0" w:firstColumn="0" w:lastColumn="0" w:oddVBand="0" w:evenVBand="0" w:oddHBand="0" w:evenHBand="0" w:firstRowFirstColumn="0" w:firstRowLastColumn="0" w:lastRowFirstColumn="0" w:lastRowLastColumn="0"/>
+              <w:rPr>
+                <w:lang w:val="es-ES"/>
+              </w:rPr>
+            </w:pPr>
+            <w:r>
+              <w:rPr>
+                <w:lang w:val="es-ES"/>
+              </w:rPr>
+              <w:t>Si el jugador buscado no está registrado se muestra un mensaje indicando la novedad.</w:t>
+            </w:r>
           </w:p>
         </w:tc>
       </w:tr>
@@ -660,6 +997,12 @@
                 <w:lang w:val="es-ES"/>
               </w:rPr>
             </w:pPr>
+            <w:r>
+              <w:rPr>
+                <w:lang w:val="es-ES"/>
+              </w:rPr>
+              <w:t>El nombre de usuario del jugador.</w:t>
+            </w:r>
           </w:p>
         </w:tc>
       </w:tr>
@@ -694,6 +1037,18 @@
                 <w:lang w:val="es-ES"/>
               </w:rPr>
             </w:pPr>
+            <w:r>
+              <w:rPr>
+                <w:lang w:val="es-ES"/>
+              </w:rPr>
+              <w:t xml:space="preserve">Se ha buscado </w:t>
+            </w:r>
+            <w:r>
+              <w:rPr>
+                <w:lang w:val="es-ES"/>
+              </w:rPr>
+              <w:t>el jugador a quien pertenece el nombre de usuario ingresado.</w:t>
+            </w:r>
           </w:p>
         </w:tc>
       </w:tr>
@@ -733,7 +1088,6 @@
           </w:tcPr>
           <w:p>
             <w:pPr>
-              <w:jc w:val="center"/>
               <w:rPr>
                 <w:lang w:val="es-ES"/>
               </w:rPr>
@@ -763,6 +1117,12 @@
               </w:rPr>
               <w:t>R:</w:t>
             </w:r>
+            <w:r>
+              <w:rPr>
+                <w:lang w:val="es-ES"/>
+              </w:rPr>
+              <w:t xml:space="preserve"> Eliminar un jugador.</w:t>
+            </w:r>
           </w:p>
         </w:tc>
       </w:tr>
@@ -797,6 +1157,46 @@
                 <w:lang w:val="es-ES"/>
               </w:rPr>
             </w:pPr>
+            <w:r>
+              <w:rPr>
+                <w:lang w:val="es-ES"/>
+              </w:rPr>
+              <w:t>Elimina un jugador del juego ingresando su nombre de usuario.</w:t>
+            </w:r>
+          </w:p>
+          <w:p>
+            <w:pPr>
+              <w:cnfStyle w:val="000000000000" w:firstRow="0" w:lastRow="0" w:firstColumn="0" w:lastColumn="0" w:oddVBand="0" w:evenVBand="0" w:oddHBand="0" w:evenHBand="0" w:firstRowFirstColumn="0" w:firstRowLastColumn="0" w:lastRowFirstColumn="0" w:lastRowLastColumn="0"/>
+              <w:rPr>
+                <w:lang w:val="es-ES"/>
+              </w:rPr>
+            </w:pPr>
+            <w:r>
+              <w:rPr>
+                <w:lang w:val="es-ES"/>
+              </w:rPr>
+              <w:t>Si el campo correspondiente al nombre de usuario del jugador está vacío, se muestra una mensaje indicando la novedad.</w:t>
+            </w:r>
+          </w:p>
+          <w:p>
+            <w:pPr>
+              <w:cnfStyle w:val="000000000000" w:firstRow="0" w:lastRow="0" w:firstColumn="0" w:lastColumn="0" w:oddVBand="0" w:evenVBand="0" w:oddHBand="0" w:evenHBand="0" w:firstRowFirstColumn="0" w:firstRowLastColumn="0" w:lastRowFirstColumn="0" w:lastRowLastColumn="0"/>
+              <w:rPr>
+                <w:lang w:val="es-ES"/>
+              </w:rPr>
+            </w:pPr>
+            <w:r>
+              <w:rPr>
+                <w:lang w:val="es-ES"/>
+              </w:rPr>
+              <w:t>Si</w:t>
+            </w:r>
+            <w:r>
+              <w:rPr>
+                <w:lang w:val="es-ES"/>
+              </w:rPr>
+              <w:t xml:space="preserve"> la estructura donde se registran los jugadores está vacía se muestra un mensaje indicando la novedad.</w:t>
+            </w:r>
           </w:p>
         </w:tc>
       </w:tr>
@@ -831,6 +1231,12 @@
                 <w:lang w:val="es-ES"/>
               </w:rPr>
             </w:pPr>
+            <w:r>
+              <w:rPr>
+                <w:lang w:val="es-ES"/>
+              </w:rPr>
+              <w:t>El nombre de usuario del jugador.</w:t>
+            </w:r>
           </w:p>
         </w:tc>
       </w:tr>
@@ -865,6 +1271,12 @@
                 <w:lang w:val="es-ES"/>
               </w:rPr>
             </w:pPr>
+            <w:r>
+              <w:rPr>
+                <w:lang w:val="es-ES"/>
+              </w:rPr>
+              <w:t>Se ha eliminado al jugador con el nombre de usuario ingresado.</w:t>
+            </w:r>
           </w:p>
         </w:tc>
       </w:tr>
@@ -904,7 +1316,1331 @@
           </w:tcPr>
           <w:p>
             <w:pPr>
-              <w:jc w:val="center"/>
+              <w:rPr>
+                <w:lang w:val="es-ES"/>
+              </w:rPr>
+            </w:pPr>
+            <w:r>
+              <w:rPr>
+                <w:lang w:val="es-ES"/>
+              </w:rPr>
+              <w:t>Nombre</w:t>
+            </w:r>
+          </w:p>
+        </w:tc>
+        <w:tc>
+          <w:tcPr>
+            <w:tcW w:w="7273" w:type="dxa"/>
+          </w:tcPr>
+          <w:p>
+            <w:pPr>
+              <w:cnfStyle w:val="100000000000" w:firstRow="1" w:lastRow="0" w:firstColumn="0" w:lastColumn="0" w:oddVBand="0" w:evenVBand="0" w:oddHBand="0" w:evenHBand="0" w:firstRowFirstColumn="0" w:firstRowLastColumn="0" w:lastRowFirstColumn="0" w:lastRowLastColumn="0"/>
+              <w:rPr>
+                <w:lang w:val="es-ES"/>
+              </w:rPr>
+            </w:pPr>
+            <w:r>
+              <w:rPr>
+                <w:lang w:val="es-ES"/>
+              </w:rPr>
+              <w:t>R:</w:t>
+            </w:r>
+            <w:r>
+              <w:rPr>
+                <w:lang w:val="es-ES"/>
+              </w:rPr>
+              <w:t xml:space="preserve"> </w:t>
+            </w:r>
+            <w:r>
+              <w:rPr>
+                <w:lang w:val="es-ES"/>
+              </w:rPr>
+              <w:t>Guardar el historial del jugador.</w:t>
+            </w:r>
+          </w:p>
+        </w:tc>
+      </w:tr>
+      <w:tr>
+        <w:tc>
+          <w:tcPr>
+            <w:cnfStyle w:val="001000000000" w:firstRow="0" w:lastRow="0" w:firstColumn="1" w:lastColumn="0" w:oddVBand="0" w:evenVBand="0" w:oddHBand="0" w:evenHBand="0" w:firstRowFirstColumn="0" w:firstRowLastColumn="0" w:lastRowFirstColumn="0" w:lastRowLastColumn="0"/>
+            <w:tcW w:w="1555" w:type="dxa"/>
+          </w:tcPr>
+          <w:p>
+            <w:pPr>
+              <w:rPr>
+                <w:lang w:val="es-ES"/>
+              </w:rPr>
+            </w:pPr>
+            <w:r>
+              <w:rPr>
+                <w:lang w:val="es-ES"/>
+              </w:rPr>
+              <w:t>Descripción</w:t>
+            </w:r>
+          </w:p>
+        </w:tc>
+        <w:tc>
+          <w:tcPr>
+            <w:tcW w:w="7273" w:type="dxa"/>
+          </w:tcPr>
+          <w:p>
+            <w:pPr>
+              <w:cnfStyle w:val="000000000000" w:firstRow="0" w:lastRow="0" w:firstColumn="0" w:lastColumn="0" w:oddVBand="0" w:evenVBand="0" w:oddHBand="0" w:evenHBand="0" w:firstRowFirstColumn="0" w:firstRowLastColumn="0" w:lastRowFirstColumn="0" w:lastRowLastColumn="0"/>
+              <w:rPr>
+                <w:lang w:val="es-ES"/>
+              </w:rPr>
+            </w:pPr>
+            <w:bookmarkStart w:id="0" w:name="_GoBack"/>
+            <w:bookmarkEnd w:id="0"/>
+          </w:p>
+        </w:tc>
+      </w:tr>
+      <w:tr>
+        <w:tc>
+          <w:tcPr>
+            <w:cnfStyle w:val="001000000000" w:firstRow="0" w:lastRow="0" w:firstColumn="1" w:lastColumn="0" w:oddVBand="0" w:evenVBand="0" w:oddHBand="0" w:evenHBand="0" w:firstRowFirstColumn="0" w:firstRowLastColumn="0" w:lastRowFirstColumn="0" w:lastRowLastColumn="0"/>
+            <w:tcW w:w="1555" w:type="dxa"/>
+          </w:tcPr>
+          <w:p>
+            <w:pPr>
+              <w:rPr>
+                <w:lang w:val="es-ES"/>
+              </w:rPr>
+            </w:pPr>
+            <w:r>
+              <w:rPr>
+                <w:lang w:val="es-ES"/>
+              </w:rPr>
+              <w:t>Entradas</w:t>
+            </w:r>
+          </w:p>
+        </w:tc>
+        <w:tc>
+          <w:tcPr>
+            <w:tcW w:w="7273" w:type="dxa"/>
+          </w:tcPr>
+          <w:p>
+            <w:pPr>
+              <w:cnfStyle w:val="000000000000" w:firstRow="0" w:lastRow="0" w:firstColumn="0" w:lastColumn="0" w:oddVBand="0" w:evenVBand="0" w:oddHBand="0" w:evenHBand="0" w:firstRowFirstColumn="0" w:firstRowLastColumn="0" w:lastRowFirstColumn="0" w:lastRowLastColumn="0"/>
+              <w:rPr>
+                <w:lang w:val="es-ES"/>
+              </w:rPr>
+            </w:pPr>
+          </w:p>
+        </w:tc>
+      </w:tr>
+      <w:tr>
+        <w:tc>
+          <w:tcPr>
+            <w:cnfStyle w:val="001000000000" w:firstRow="0" w:lastRow="0" w:firstColumn="1" w:lastColumn="0" w:oddVBand="0" w:evenVBand="0" w:oddHBand="0" w:evenHBand="0" w:firstRowFirstColumn="0" w:firstRowLastColumn="0" w:lastRowFirstColumn="0" w:lastRowLastColumn="0"/>
+            <w:tcW w:w="1555" w:type="dxa"/>
+          </w:tcPr>
+          <w:p>
+            <w:pPr>
+              <w:rPr>
+                <w:lang w:val="es-ES"/>
+              </w:rPr>
+            </w:pPr>
+            <w:r>
+              <w:rPr>
+                <w:lang w:val="es-ES"/>
+              </w:rPr>
+              <w:t>Resultado</w:t>
+            </w:r>
+          </w:p>
+        </w:tc>
+        <w:tc>
+          <w:tcPr>
+            <w:tcW w:w="7273" w:type="dxa"/>
+          </w:tcPr>
+          <w:p>
+            <w:pPr>
+              <w:cnfStyle w:val="000000000000" w:firstRow="0" w:lastRow="0" w:firstColumn="0" w:lastColumn="0" w:oddVBand="0" w:evenVBand="0" w:oddHBand="0" w:evenHBand="0" w:firstRowFirstColumn="0" w:firstRowLastColumn="0" w:lastRowFirstColumn="0" w:lastRowLastColumn="0"/>
+              <w:rPr>
+                <w:lang w:val="es-ES"/>
+              </w:rPr>
+            </w:pPr>
+          </w:p>
+        </w:tc>
+      </w:tr>
+    </w:tbl>
+    <w:p>
+      <w:pPr>
+        <w:rPr>
+          <w:lang w:val="es-ES"/>
+        </w:rPr>
+      </w:pPr>
+    </w:p>
+    <w:tbl>
+      <w:tblPr>
+        <w:tblStyle w:val="Tablaconcuadrcula1clara"/>
+        <w:tblW w:w="0" w:type="auto"/>
+        <w:tblLook w:val="04A0" w:firstRow="1" w:lastRow="0" w:firstColumn="1" w:lastColumn="0" w:noHBand="0" w:noVBand="1"/>
+      </w:tblPr>
+      <w:tblGrid>
+        <w:gridCol w:w="1555"/>
+        <w:gridCol w:w="7273"/>
+      </w:tblGrid>
+      <w:tr>
+        <w:trPr>
+          <w:cnfStyle w:val="100000000000" w:firstRow="1" w:lastRow="0" w:firstColumn="0" w:lastColumn="0" w:oddVBand="0" w:evenVBand="0" w:oddHBand="0" w:evenHBand="0" w:firstRowFirstColumn="0" w:firstRowLastColumn="0" w:lastRowFirstColumn="0" w:lastRowLastColumn="0"/>
+        </w:trPr>
+        <w:tc>
+          <w:tcPr>
+            <w:cnfStyle w:val="001000000000" w:firstRow="0" w:lastRow="0" w:firstColumn="1" w:lastColumn="0" w:oddVBand="0" w:evenVBand="0" w:oddHBand="0" w:evenHBand="0" w:firstRowFirstColumn="0" w:firstRowLastColumn="0" w:lastRowFirstColumn="0" w:lastRowLastColumn="0"/>
+            <w:tcW w:w="1555" w:type="dxa"/>
+          </w:tcPr>
+          <w:p>
+            <w:pPr>
+              <w:rPr>
+                <w:lang w:val="es-ES"/>
+              </w:rPr>
+            </w:pPr>
+            <w:r>
+              <w:rPr>
+                <w:lang w:val="es-ES"/>
+              </w:rPr>
+              <w:t>Nombre</w:t>
+            </w:r>
+          </w:p>
+        </w:tc>
+        <w:tc>
+          <w:tcPr>
+            <w:tcW w:w="7273" w:type="dxa"/>
+          </w:tcPr>
+          <w:p>
+            <w:pPr>
+              <w:cnfStyle w:val="100000000000" w:firstRow="1" w:lastRow="0" w:firstColumn="0" w:lastColumn="0" w:oddVBand="0" w:evenVBand="0" w:oddHBand="0" w:evenHBand="0" w:firstRowFirstColumn="0" w:firstRowLastColumn="0" w:lastRowFirstColumn="0" w:lastRowLastColumn="0"/>
+              <w:rPr>
+                <w:lang w:val="es-ES"/>
+              </w:rPr>
+            </w:pPr>
+            <w:r>
+              <w:rPr>
+                <w:lang w:val="es-ES"/>
+              </w:rPr>
+              <w:t>R:</w:t>
+            </w:r>
+            <w:r>
+              <w:rPr>
+                <w:lang w:val="es-ES"/>
+              </w:rPr>
+              <w:t xml:space="preserve"> Cargar el historial del jugador.</w:t>
+            </w:r>
+          </w:p>
+        </w:tc>
+      </w:tr>
+      <w:tr>
+        <w:tc>
+          <w:tcPr>
+            <w:cnfStyle w:val="001000000000" w:firstRow="0" w:lastRow="0" w:firstColumn="1" w:lastColumn="0" w:oddVBand="0" w:evenVBand="0" w:oddHBand="0" w:evenHBand="0" w:firstRowFirstColumn="0" w:firstRowLastColumn="0" w:lastRowFirstColumn="0" w:lastRowLastColumn="0"/>
+            <w:tcW w:w="1555" w:type="dxa"/>
+          </w:tcPr>
+          <w:p>
+            <w:pPr>
+              <w:rPr>
+                <w:lang w:val="es-ES"/>
+              </w:rPr>
+            </w:pPr>
+            <w:r>
+              <w:rPr>
+                <w:lang w:val="es-ES"/>
+              </w:rPr>
+              <w:t>Descripción</w:t>
+            </w:r>
+          </w:p>
+        </w:tc>
+        <w:tc>
+          <w:tcPr>
+            <w:tcW w:w="7273" w:type="dxa"/>
+          </w:tcPr>
+          <w:p>
+            <w:pPr>
+              <w:cnfStyle w:val="000000000000" w:firstRow="0" w:lastRow="0" w:firstColumn="0" w:lastColumn="0" w:oddVBand="0" w:evenVBand="0" w:oddHBand="0" w:evenHBand="0" w:firstRowFirstColumn="0" w:firstRowLastColumn="0" w:lastRowFirstColumn="0" w:lastRowLastColumn="0"/>
+              <w:rPr>
+                <w:lang w:val="es-ES"/>
+              </w:rPr>
+            </w:pPr>
+          </w:p>
+        </w:tc>
+      </w:tr>
+      <w:tr>
+        <w:tc>
+          <w:tcPr>
+            <w:cnfStyle w:val="001000000000" w:firstRow="0" w:lastRow="0" w:firstColumn="1" w:lastColumn="0" w:oddVBand="0" w:evenVBand="0" w:oddHBand="0" w:evenHBand="0" w:firstRowFirstColumn="0" w:firstRowLastColumn="0" w:lastRowFirstColumn="0" w:lastRowLastColumn="0"/>
+            <w:tcW w:w="1555" w:type="dxa"/>
+          </w:tcPr>
+          <w:p>
+            <w:pPr>
+              <w:rPr>
+                <w:lang w:val="es-ES"/>
+              </w:rPr>
+            </w:pPr>
+            <w:r>
+              <w:rPr>
+                <w:lang w:val="es-ES"/>
+              </w:rPr>
+              <w:t>Entradas</w:t>
+            </w:r>
+          </w:p>
+        </w:tc>
+        <w:tc>
+          <w:tcPr>
+            <w:tcW w:w="7273" w:type="dxa"/>
+          </w:tcPr>
+          <w:p>
+            <w:pPr>
+              <w:cnfStyle w:val="000000000000" w:firstRow="0" w:lastRow="0" w:firstColumn="0" w:lastColumn="0" w:oddVBand="0" w:evenVBand="0" w:oddHBand="0" w:evenHBand="0" w:firstRowFirstColumn="0" w:firstRowLastColumn="0" w:lastRowFirstColumn="0" w:lastRowLastColumn="0"/>
+              <w:rPr>
+                <w:lang w:val="es-ES"/>
+              </w:rPr>
+            </w:pPr>
+          </w:p>
+        </w:tc>
+      </w:tr>
+      <w:tr>
+        <w:tc>
+          <w:tcPr>
+            <w:cnfStyle w:val="001000000000" w:firstRow="0" w:lastRow="0" w:firstColumn="1" w:lastColumn="0" w:oddVBand="0" w:evenVBand="0" w:oddHBand="0" w:evenHBand="0" w:firstRowFirstColumn="0" w:firstRowLastColumn="0" w:lastRowFirstColumn="0" w:lastRowLastColumn="0"/>
+            <w:tcW w:w="1555" w:type="dxa"/>
+          </w:tcPr>
+          <w:p>
+            <w:pPr>
+              <w:rPr>
+                <w:lang w:val="es-ES"/>
+              </w:rPr>
+            </w:pPr>
+            <w:r>
+              <w:rPr>
+                <w:lang w:val="es-ES"/>
+              </w:rPr>
+              <w:t>Resultado</w:t>
+            </w:r>
+          </w:p>
+        </w:tc>
+        <w:tc>
+          <w:tcPr>
+            <w:tcW w:w="7273" w:type="dxa"/>
+          </w:tcPr>
+          <w:p>
+            <w:pPr>
+              <w:cnfStyle w:val="000000000000" w:firstRow="0" w:lastRow="0" w:firstColumn="0" w:lastColumn="0" w:oddVBand="0" w:evenVBand="0" w:oddHBand="0" w:evenHBand="0" w:firstRowFirstColumn="0" w:firstRowLastColumn="0" w:lastRowFirstColumn="0" w:lastRowLastColumn="0"/>
+              <w:rPr>
+                <w:lang w:val="es-ES"/>
+              </w:rPr>
+            </w:pPr>
+          </w:p>
+        </w:tc>
+      </w:tr>
+    </w:tbl>
+    <w:p>
+      <w:pPr>
+        <w:rPr>
+          <w:lang w:val="es-ES"/>
+        </w:rPr>
+      </w:pPr>
+    </w:p>
+    <w:tbl>
+      <w:tblPr>
+        <w:tblStyle w:val="Tablaconcuadrcula1clara"/>
+        <w:tblW w:w="0" w:type="auto"/>
+        <w:tblLook w:val="04A0" w:firstRow="1" w:lastRow="0" w:firstColumn="1" w:lastColumn="0" w:noHBand="0" w:noVBand="1"/>
+      </w:tblPr>
+      <w:tblGrid>
+        <w:gridCol w:w="1555"/>
+        <w:gridCol w:w="7273"/>
+      </w:tblGrid>
+      <w:tr>
+        <w:trPr>
+          <w:cnfStyle w:val="100000000000" w:firstRow="1" w:lastRow="0" w:firstColumn="0" w:lastColumn="0" w:oddVBand="0" w:evenVBand="0" w:oddHBand="0" w:evenHBand="0" w:firstRowFirstColumn="0" w:firstRowLastColumn="0" w:lastRowFirstColumn="0" w:lastRowLastColumn="0"/>
+        </w:trPr>
+        <w:tc>
+          <w:tcPr>
+            <w:cnfStyle w:val="001000000000" w:firstRow="0" w:lastRow="0" w:firstColumn="1" w:lastColumn="0" w:oddVBand="0" w:evenVBand="0" w:oddHBand="0" w:evenHBand="0" w:firstRowFirstColumn="0" w:firstRowLastColumn="0" w:lastRowFirstColumn="0" w:lastRowLastColumn="0"/>
+            <w:tcW w:w="1555" w:type="dxa"/>
+          </w:tcPr>
+          <w:p>
+            <w:pPr>
+              <w:rPr>
+                <w:lang w:val="es-ES"/>
+              </w:rPr>
+            </w:pPr>
+            <w:r>
+              <w:rPr>
+                <w:lang w:val="es-ES"/>
+              </w:rPr>
+              <w:t>Nombre</w:t>
+            </w:r>
+          </w:p>
+        </w:tc>
+        <w:tc>
+          <w:tcPr>
+            <w:tcW w:w="7273" w:type="dxa"/>
+          </w:tcPr>
+          <w:p>
+            <w:pPr>
+              <w:cnfStyle w:val="100000000000" w:firstRow="1" w:lastRow="0" w:firstColumn="0" w:lastColumn="0" w:oddVBand="0" w:evenVBand="0" w:oddHBand="0" w:evenHBand="0" w:firstRowFirstColumn="0" w:firstRowLastColumn="0" w:lastRowFirstColumn="0" w:lastRowLastColumn="0"/>
+              <w:rPr>
+                <w:lang w:val="es-ES"/>
+              </w:rPr>
+            </w:pPr>
+            <w:r>
+              <w:rPr>
+                <w:lang w:val="es-ES"/>
+              </w:rPr>
+              <w:t>R:</w:t>
+            </w:r>
+          </w:p>
+        </w:tc>
+      </w:tr>
+      <w:tr>
+        <w:tc>
+          <w:tcPr>
+            <w:cnfStyle w:val="001000000000" w:firstRow="0" w:lastRow="0" w:firstColumn="1" w:lastColumn="0" w:oddVBand="0" w:evenVBand="0" w:oddHBand="0" w:evenHBand="0" w:firstRowFirstColumn="0" w:firstRowLastColumn="0" w:lastRowFirstColumn="0" w:lastRowLastColumn="0"/>
+            <w:tcW w:w="1555" w:type="dxa"/>
+          </w:tcPr>
+          <w:p>
+            <w:pPr>
+              <w:rPr>
+                <w:lang w:val="es-ES"/>
+              </w:rPr>
+            </w:pPr>
+            <w:r>
+              <w:rPr>
+                <w:lang w:val="es-ES"/>
+              </w:rPr>
+              <w:t>Descripción</w:t>
+            </w:r>
+          </w:p>
+        </w:tc>
+        <w:tc>
+          <w:tcPr>
+            <w:tcW w:w="7273" w:type="dxa"/>
+          </w:tcPr>
+          <w:p>
+            <w:pPr>
+              <w:cnfStyle w:val="000000000000" w:firstRow="0" w:lastRow="0" w:firstColumn="0" w:lastColumn="0" w:oddVBand="0" w:evenVBand="0" w:oddHBand="0" w:evenHBand="0" w:firstRowFirstColumn="0" w:firstRowLastColumn="0" w:lastRowFirstColumn="0" w:lastRowLastColumn="0"/>
+              <w:rPr>
+                <w:lang w:val="es-ES"/>
+              </w:rPr>
+            </w:pPr>
+          </w:p>
+        </w:tc>
+      </w:tr>
+      <w:tr>
+        <w:tc>
+          <w:tcPr>
+            <w:cnfStyle w:val="001000000000" w:firstRow="0" w:lastRow="0" w:firstColumn="1" w:lastColumn="0" w:oddVBand="0" w:evenVBand="0" w:oddHBand="0" w:evenHBand="0" w:firstRowFirstColumn="0" w:firstRowLastColumn="0" w:lastRowFirstColumn="0" w:lastRowLastColumn="0"/>
+            <w:tcW w:w="1555" w:type="dxa"/>
+          </w:tcPr>
+          <w:p>
+            <w:pPr>
+              <w:rPr>
+                <w:lang w:val="es-ES"/>
+              </w:rPr>
+            </w:pPr>
+            <w:r>
+              <w:rPr>
+                <w:lang w:val="es-ES"/>
+              </w:rPr>
+              <w:t>Entradas</w:t>
+            </w:r>
+          </w:p>
+        </w:tc>
+        <w:tc>
+          <w:tcPr>
+            <w:tcW w:w="7273" w:type="dxa"/>
+          </w:tcPr>
+          <w:p>
+            <w:pPr>
+              <w:cnfStyle w:val="000000000000" w:firstRow="0" w:lastRow="0" w:firstColumn="0" w:lastColumn="0" w:oddVBand="0" w:evenVBand="0" w:oddHBand="0" w:evenHBand="0" w:firstRowFirstColumn="0" w:firstRowLastColumn="0" w:lastRowFirstColumn="0" w:lastRowLastColumn="0"/>
+              <w:rPr>
+                <w:lang w:val="es-ES"/>
+              </w:rPr>
+            </w:pPr>
+          </w:p>
+        </w:tc>
+      </w:tr>
+      <w:tr>
+        <w:tc>
+          <w:tcPr>
+            <w:cnfStyle w:val="001000000000" w:firstRow="0" w:lastRow="0" w:firstColumn="1" w:lastColumn="0" w:oddVBand="0" w:evenVBand="0" w:oddHBand="0" w:evenHBand="0" w:firstRowFirstColumn="0" w:firstRowLastColumn="0" w:lastRowFirstColumn="0" w:lastRowLastColumn="0"/>
+            <w:tcW w:w="1555" w:type="dxa"/>
+          </w:tcPr>
+          <w:p>
+            <w:pPr>
+              <w:rPr>
+                <w:lang w:val="es-ES"/>
+              </w:rPr>
+            </w:pPr>
+            <w:r>
+              <w:rPr>
+                <w:lang w:val="es-ES"/>
+              </w:rPr>
+              <w:t>Resultado</w:t>
+            </w:r>
+          </w:p>
+        </w:tc>
+        <w:tc>
+          <w:tcPr>
+            <w:tcW w:w="7273" w:type="dxa"/>
+          </w:tcPr>
+          <w:p>
+            <w:pPr>
+              <w:cnfStyle w:val="000000000000" w:firstRow="0" w:lastRow="0" w:firstColumn="0" w:lastColumn="0" w:oddVBand="0" w:evenVBand="0" w:oddHBand="0" w:evenHBand="0" w:firstRowFirstColumn="0" w:firstRowLastColumn="0" w:lastRowFirstColumn="0" w:lastRowLastColumn="0"/>
+              <w:rPr>
+                <w:lang w:val="es-ES"/>
+              </w:rPr>
+            </w:pPr>
+          </w:p>
+        </w:tc>
+      </w:tr>
+    </w:tbl>
+    <w:p>
+      <w:pPr>
+        <w:rPr>
+          <w:lang w:val="es-ES"/>
+        </w:rPr>
+      </w:pPr>
+    </w:p>
+    <w:tbl>
+      <w:tblPr>
+        <w:tblStyle w:val="Tablaconcuadrcula1clara"/>
+        <w:tblW w:w="0" w:type="auto"/>
+        <w:tblLook w:val="04A0" w:firstRow="1" w:lastRow="0" w:firstColumn="1" w:lastColumn="0" w:noHBand="0" w:noVBand="1"/>
+      </w:tblPr>
+      <w:tblGrid>
+        <w:gridCol w:w="1555"/>
+        <w:gridCol w:w="7273"/>
+      </w:tblGrid>
+      <w:tr>
+        <w:trPr>
+          <w:cnfStyle w:val="100000000000" w:firstRow="1" w:lastRow="0" w:firstColumn="0" w:lastColumn="0" w:oddVBand="0" w:evenVBand="0" w:oddHBand="0" w:evenHBand="0" w:firstRowFirstColumn="0" w:firstRowLastColumn="0" w:lastRowFirstColumn="0" w:lastRowLastColumn="0"/>
+        </w:trPr>
+        <w:tc>
+          <w:tcPr>
+            <w:cnfStyle w:val="001000000000" w:firstRow="0" w:lastRow="0" w:firstColumn="1" w:lastColumn="0" w:oddVBand="0" w:evenVBand="0" w:oddHBand="0" w:evenHBand="0" w:firstRowFirstColumn="0" w:firstRowLastColumn="0" w:lastRowFirstColumn="0" w:lastRowLastColumn="0"/>
+            <w:tcW w:w="1555" w:type="dxa"/>
+          </w:tcPr>
+          <w:p>
+            <w:pPr>
+              <w:rPr>
+                <w:lang w:val="es-ES"/>
+              </w:rPr>
+            </w:pPr>
+            <w:r>
+              <w:rPr>
+                <w:lang w:val="es-ES"/>
+              </w:rPr>
+              <w:t>Nombre</w:t>
+            </w:r>
+          </w:p>
+        </w:tc>
+        <w:tc>
+          <w:tcPr>
+            <w:tcW w:w="7273" w:type="dxa"/>
+          </w:tcPr>
+          <w:p>
+            <w:pPr>
+              <w:cnfStyle w:val="100000000000" w:firstRow="1" w:lastRow="0" w:firstColumn="0" w:lastColumn="0" w:oddVBand="0" w:evenVBand="0" w:oddHBand="0" w:evenHBand="0" w:firstRowFirstColumn="0" w:firstRowLastColumn="0" w:lastRowFirstColumn="0" w:lastRowLastColumn="0"/>
+              <w:rPr>
+                <w:lang w:val="es-ES"/>
+              </w:rPr>
+            </w:pPr>
+            <w:r>
+              <w:rPr>
+                <w:lang w:val="es-ES"/>
+              </w:rPr>
+              <w:t>R:</w:t>
+            </w:r>
+          </w:p>
+        </w:tc>
+      </w:tr>
+      <w:tr>
+        <w:tc>
+          <w:tcPr>
+            <w:cnfStyle w:val="001000000000" w:firstRow="0" w:lastRow="0" w:firstColumn="1" w:lastColumn="0" w:oddVBand="0" w:evenVBand="0" w:oddHBand="0" w:evenHBand="0" w:firstRowFirstColumn="0" w:firstRowLastColumn="0" w:lastRowFirstColumn="0" w:lastRowLastColumn="0"/>
+            <w:tcW w:w="1555" w:type="dxa"/>
+          </w:tcPr>
+          <w:p>
+            <w:pPr>
+              <w:rPr>
+                <w:lang w:val="es-ES"/>
+              </w:rPr>
+            </w:pPr>
+            <w:r>
+              <w:rPr>
+                <w:lang w:val="es-ES"/>
+              </w:rPr>
+              <w:t>Descripción</w:t>
+            </w:r>
+          </w:p>
+        </w:tc>
+        <w:tc>
+          <w:tcPr>
+            <w:tcW w:w="7273" w:type="dxa"/>
+          </w:tcPr>
+          <w:p>
+            <w:pPr>
+              <w:cnfStyle w:val="000000000000" w:firstRow="0" w:lastRow="0" w:firstColumn="0" w:lastColumn="0" w:oddVBand="0" w:evenVBand="0" w:oddHBand="0" w:evenHBand="0" w:firstRowFirstColumn="0" w:firstRowLastColumn="0" w:lastRowFirstColumn="0" w:lastRowLastColumn="0"/>
+              <w:rPr>
+                <w:lang w:val="es-ES"/>
+              </w:rPr>
+            </w:pPr>
+          </w:p>
+        </w:tc>
+      </w:tr>
+      <w:tr>
+        <w:tc>
+          <w:tcPr>
+            <w:cnfStyle w:val="001000000000" w:firstRow="0" w:lastRow="0" w:firstColumn="1" w:lastColumn="0" w:oddVBand="0" w:evenVBand="0" w:oddHBand="0" w:evenHBand="0" w:firstRowFirstColumn="0" w:firstRowLastColumn="0" w:lastRowFirstColumn="0" w:lastRowLastColumn="0"/>
+            <w:tcW w:w="1555" w:type="dxa"/>
+          </w:tcPr>
+          <w:p>
+            <w:pPr>
+              <w:rPr>
+                <w:lang w:val="es-ES"/>
+              </w:rPr>
+            </w:pPr>
+            <w:r>
+              <w:rPr>
+                <w:lang w:val="es-ES"/>
+              </w:rPr>
+              <w:t>Entradas</w:t>
+            </w:r>
+          </w:p>
+        </w:tc>
+        <w:tc>
+          <w:tcPr>
+            <w:tcW w:w="7273" w:type="dxa"/>
+          </w:tcPr>
+          <w:p>
+            <w:pPr>
+              <w:cnfStyle w:val="000000000000" w:firstRow="0" w:lastRow="0" w:firstColumn="0" w:lastColumn="0" w:oddVBand="0" w:evenVBand="0" w:oddHBand="0" w:evenHBand="0" w:firstRowFirstColumn="0" w:firstRowLastColumn="0" w:lastRowFirstColumn="0" w:lastRowLastColumn="0"/>
+              <w:rPr>
+                <w:lang w:val="es-ES"/>
+              </w:rPr>
+            </w:pPr>
+          </w:p>
+        </w:tc>
+      </w:tr>
+      <w:tr>
+        <w:tc>
+          <w:tcPr>
+            <w:cnfStyle w:val="001000000000" w:firstRow="0" w:lastRow="0" w:firstColumn="1" w:lastColumn="0" w:oddVBand="0" w:evenVBand="0" w:oddHBand="0" w:evenHBand="0" w:firstRowFirstColumn="0" w:firstRowLastColumn="0" w:lastRowFirstColumn="0" w:lastRowLastColumn="0"/>
+            <w:tcW w:w="1555" w:type="dxa"/>
+          </w:tcPr>
+          <w:p>
+            <w:pPr>
+              <w:rPr>
+                <w:lang w:val="es-ES"/>
+              </w:rPr>
+            </w:pPr>
+            <w:r>
+              <w:rPr>
+                <w:lang w:val="es-ES"/>
+              </w:rPr>
+              <w:t>Resultado</w:t>
+            </w:r>
+          </w:p>
+        </w:tc>
+        <w:tc>
+          <w:tcPr>
+            <w:tcW w:w="7273" w:type="dxa"/>
+          </w:tcPr>
+          <w:p>
+            <w:pPr>
+              <w:cnfStyle w:val="000000000000" w:firstRow="0" w:lastRow="0" w:firstColumn="0" w:lastColumn="0" w:oddVBand="0" w:evenVBand="0" w:oddHBand="0" w:evenHBand="0" w:firstRowFirstColumn="0" w:firstRowLastColumn="0" w:lastRowFirstColumn="0" w:lastRowLastColumn="0"/>
+              <w:rPr>
+                <w:lang w:val="es-ES"/>
+              </w:rPr>
+            </w:pPr>
+          </w:p>
+        </w:tc>
+      </w:tr>
+    </w:tbl>
+    <w:p>
+      <w:pPr>
+        <w:rPr>
+          <w:lang w:val="es-ES"/>
+        </w:rPr>
+      </w:pPr>
+    </w:p>
+    <w:tbl>
+      <w:tblPr>
+        <w:tblStyle w:val="Tablaconcuadrcula1clara"/>
+        <w:tblW w:w="0" w:type="auto"/>
+        <w:tblLook w:val="04A0" w:firstRow="1" w:lastRow="0" w:firstColumn="1" w:lastColumn="0" w:noHBand="0" w:noVBand="1"/>
+      </w:tblPr>
+      <w:tblGrid>
+        <w:gridCol w:w="1555"/>
+        <w:gridCol w:w="7273"/>
+      </w:tblGrid>
+      <w:tr>
+        <w:trPr>
+          <w:cnfStyle w:val="100000000000" w:firstRow="1" w:lastRow="0" w:firstColumn="0" w:lastColumn="0" w:oddVBand="0" w:evenVBand="0" w:oddHBand="0" w:evenHBand="0" w:firstRowFirstColumn="0" w:firstRowLastColumn="0" w:lastRowFirstColumn="0" w:lastRowLastColumn="0"/>
+        </w:trPr>
+        <w:tc>
+          <w:tcPr>
+            <w:cnfStyle w:val="001000000000" w:firstRow="0" w:lastRow="0" w:firstColumn="1" w:lastColumn="0" w:oddVBand="0" w:evenVBand="0" w:oddHBand="0" w:evenHBand="0" w:firstRowFirstColumn="0" w:firstRowLastColumn="0" w:lastRowFirstColumn="0" w:lastRowLastColumn="0"/>
+            <w:tcW w:w="1555" w:type="dxa"/>
+          </w:tcPr>
+          <w:p>
+            <w:pPr>
+              <w:rPr>
+                <w:lang w:val="es-ES"/>
+              </w:rPr>
+            </w:pPr>
+            <w:r>
+              <w:rPr>
+                <w:lang w:val="es-ES"/>
+              </w:rPr>
+              <w:t>Nombre</w:t>
+            </w:r>
+          </w:p>
+        </w:tc>
+        <w:tc>
+          <w:tcPr>
+            <w:tcW w:w="7273" w:type="dxa"/>
+          </w:tcPr>
+          <w:p>
+            <w:pPr>
+              <w:cnfStyle w:val="100000000000" w:firstRow="1" w:lastRow="0" w:firstColumn="0" w:lastColumn="0" w:oddVBand="0" w:evenVBand="0" w:oddHBand="0" w:evenHBand="0" w:firstRowFirstColumn="0" w:firstRowLastColumn="0" w:lastRowFirstColumn="0" w:lastRowLastColumn="0"/>
+              <w:rPr>
+                <w:lang w:val="es-ES"/>
+              </w:rPr>
+            </w:pPr>
+            <w:r>
+              <w:rPr>
+                <w:lang w:val="es-ES"/>
+              </w:rPr>
+              <w:t>R:</w:t>
+            </w:r>
+          </w:p>
+        </w:tc>
+      </w:tr>
+      <w:tr>
+        <w:tc>
+          <w:tcPr>
+            <w:cnfStyle w:val="001000000000" w:firstRow="0" w:lastRow="0" w:firstColumn="1" w:lastColumn="0" w:oddVBand="0" w:evenVBand="0" w:oddHBand="0" w:evenHBand="0" w:firstRowFirstColumn="0" w:firstRowLastColumn="0" w:lastRowFirstColumn="0" w:lastRowLastColumn="0"/>
+            <w:tcW w:w="1555" w:type="dxa"/>
+          </w:tcPr>
+          <w:p>
+            <w:pPr>
+              <w:rPr>
+                <w:lang w:val="es-ES"/>
+              </w:rPr>
+            </w:pPr>
+            <w:r>
+              <w:rPr>
+                <w:lang w:val="es-ES"/>
+              </w:rPr>
+              <w:t>Descripción</w:t>
+            </w:r>
+          </w:p>
+        </w:tc>
+        <w:tc>
+          <w:tcPr>
+            <w:tcW w:w="7273" w:type="dxa"/>
+          </w:tcPr>
+          <w:p>
+            <w:pPr>
+              <w:cnfStyle w:val="000000000000" w:firstRow="0" w:lastRow="0" w:firstColumn="0" w:lastColumn="0" w:oddVBand="0" w:evenVBand="0" w:oddHBand="0" w:evenHBand="0" w:firstRowFirstColumn="0" w:firstRowLastColumn="0" w:lastRowFirstColumn="0" w:lastRowLastColumn="0"/>
+              <w:rPr>
+                <w:lang w:val="es-ES"/>
+              </w:rPr>
+            </w:pPr>
+          </w:p>
+        </w:tc>
+      </w:tr>
+      <w:tr>
+        <w:tc>
+          <w:tcPr>
+            <w:cnfStyle w:val="001000000000" w:firstRow="0" w:lastRow="0" w:firstColumn="1" w:lastColumn="0" w:oddVBand="0" w:evenVBand="0" w:oddHBand="0" w:evenHBand="0" w:firstRowFirstColumn="0" w:firstRowLastColumn="0" w:lastRowFirstColumn="0" w:lastRowLastColumn="0"/>
+            <w:tcW w:w="1555" w:type="dxa"/>
+          </w:tcPr>
+          <w:p>
+            <w:pPr>
+              <w:rPr>
+                <w:lang w:val="es-ES"/>
+              </w:rPr>
+            </w:pPr>
+            <w:r>
+              <w:rPr>
+                <w:lang w:val="es-ES"/>
+              </w:rPr>
+              <w:t>Entradas</w:t>
+            </w:r>
+          </w:p>
+        </w:tc>
+        <w:tc>
+          <w:tcPr>
+            <w:tcW w:w="7273" w:type="dxa"/>
+          </w:tcPr>
+          <w:p>
+            <w:pPr>
+              <w:cnfStyle w:val="000000000000" w:firstRow="0" w:lastRow="0" w:firstColumn="0" w:lastColumn="0" w:oddVBand="0" w:evenVBand="0" w:oddHBand="0" w:evenHBand="0" w:firstRowFirstColumn="0" w:firstRowLastColumn="0" w:lastRowFirstColumn="0" w:lastRowLastColumn="0"/>
+              <w:rPr>
+                <w:lang w:val="es-ES"/>
+              </w:rPr>
+            </w:pPr>
+          </w:p>
+        </w:tc>
+      </w:tr>
+      <w:tr>
+        <w:tc>
+          <w:tcPr>
+            <w:cnfStyle w:val="001000000000" w:firstRow="0" w:lastRow="0" w:firstColumn="1" w:lastColumn="0" w:oddVBand="0" w:evenVBand="0" w:oddHBand="0" w:evenHBand="0" w:firstRowFirstColumn="0" w:firstRowLastColumn="0" w:lastRowFirstColumn="0" w:lastRowLastColumn="0"/>
+            <w:tcW w:w="1555" w:type="dxa"/>
+          </w:tcPr>
+          <w:p>
+            <w:pPr>
+              <w:rPr>
+                <w:lang w:val="es-ES"/>
+              </w:rPr>
+            </w:pPr>
+            <w:r>
+              <w:rPr>
+                <w:lang w:val="es-ES"/>
+              </w:rPr>
+              <w:t>Resultado</w:t>
+            </w:r>
+          </w:p>
+        </w:tc>
+        <w:tc>
+          <w:tcPr>
+            <w:tcW w:w="7273" w:type="dxa"/>
+          </w:tcPr>
+          <w:p>
+            <w:pPr>
+              <w:cnfStyle w:val="000000000000" w:firstRow="0" w:lastRow="0" w:firstColumn="0" w:lastColumn="0" w:oddVBand="0" w:evenVBand="0" w:oddHBand="0" w:evenHBand="0" w:firstRowFirstColumn="0" w:firstRowLastColumn="0" w:lastRowFirstColumn="0" w:lastRowLastColumn="0"/>
+              <w:rPr>
+                <w:lang w:val="es-ES"/>
+              </w:rPr>
+            </w:pPr>
+          </w:p>
+        </w:tc>
+      </w:tr>
+    </w:tbl>
+    <w:p>
+      <w:pPr>
+        <w:rPr>
+          <w:lang w:val="es-ES"/>
+        </w:rPr>
+      </w:pPr>
+    </w:p>
+    <w:tbl>
+      <w:tblPr>
+        <w:tblStyle w:val="Tablaconcuadrcula1clara"/>
+        <w:tblW w:w="0" w:type="auto"/>
+        <w:tblLook w:val="04A0" w:firstRow="1" w:lastRow="0" w:firstColumn="1" w:lastColumn="0" w:noHBand="0" w:noVBand="1"/>
+      </w:tblPr>
+      <w:tblGrid>
+        <w:gridCol w:w="1555"/>
+        <w:gridCol w:w="7273"/>
+      </w:tblGrid>
+      <w:tr>
+        <w:trPr>
+          <w:cnfStyle w:val="100000000000" w:firstRow="1" w:lastRow="0" w:firstColumn="0" w:lastColumn="0" w:oddVBand="0" w:evenVBand="0" w:oddHBand="0" w:evenHBand="0" w:firstRowFirstColumn="0" w:firstRowLastColumn="0" w:lastRowFirstColumn="0" w:lastRowLastColumn="0"/>
+        </w:trPr>
+        <w:tc>
+          <w:tcPr>
+            <w:cnfStyle w:val="001000000000" w:firstRow="0" w:lastRow="0" w:firstColumn="1" w:lastColumn="0" w:oddVBand="0" w:evenVBand="0" w:oddHBand="0" w:evenHBand="0" w:firstRowFirstColumn="0" w:firstRowLastColumn="0" w:lastRowFirstColumn="0" w:lastRowLastColumn="0"/>
+            <w:tcW w:w="1555" w:type="dxa"/>
+          </w:tcPr>
+          <w:p>
+            <w:pPr>
+              <w:rPr>
+                <w:lang w:val="es-ES"/>
+              </w:rPr>
+            </w:pPr>
+            <w:r>
+              <w:rPr>
+                <w:lang w:val="es-ES"/>
+              </w:rPr>
+              <w:t>Nombre</w:t>
+            </w:r>
+          </w:p>
+        </w:tc>
+        <w:tc>
+          <w:tcPr>
+            <w:tcW w:w="7273" w:type="dxa"/>
+          </w:tcPr>
+          <w:p>
+            <w:pPr>
+              <w:cnfStyle w:val="100000000000" w:firstRow="1" w:lastRow="0" w:firstColumn="0" w:lastColumn="0" w:oddVBand="0" w:evenVBand="0" w:oddHBand="0" w:evenHBand="0" w:firstRowFirstColumn="0" w:firstRowLastColumn="0" w:lastRowFirstColumn="0" w:lastRowLastColumn="0"/>
+              <w:rPr>
+                <w:lang w:val="es-ES"/>
+              </w:rPr>
+            </w:pPr>
+            <w:r>
+              <w:rPr>
+                <w:lang w:val="es-ES"/>
+              </w:rPr>
+              <w:t>R:</w:t>
+            </w:r>
+          </w:p>
+        </w:tc>
+      </w:tr>
+      <w:tr>
+        <w:tc>
+          <w:tcPr>
+            <w:cnfStyle w:val="001000000000" w:firstRow="0" w:lastRow="0" w:firstColumn="1" w:lastColumn="0" w:oddVBand="0" w:evenVBand="0" w:oddHBand="0" w:evenHBand="0" w:firstRowFirstColumn="0" w:firstRowLastColumn="0" w:lastRowFirstColumn="0" w:lastRowLastColumn="0"/>
+            <w:tcW w:w="1555" w:type="dxa"/>
+          </w:tcPr>
+          <w:p>
+            <w:pPr>
+              <w:rPr>
+                <w:lang w:val="es-ES"/>
+              </w:rPr>
+            </w:pPr>
+            <w:r>
+              <w:rPr>
+                <w:lang w:val="es-ES"/>
+              </w:rPr>
+              <w:t>Descripción</w:t>
+            </w:r>
+          </w:p>
+        </w:tc>
+        <w:tc>
+          <w:tcPr>
+            <w:tcW w:w="7273" w:type="dxa"/>
+          </w:tcPr>
+          <w:p>
+            <w:pPr>
+              <w:cnfStyle w:val="000000000000" w:firstRow="0" w:lastRow="0" w:firstColumn="0" w:lastColumn="0" w:oddVBand="0" w:evenVBand="0" w:oddHBand="0" w:evenHBand="0" w:firstRowFirstColumn="0" w:firstRowLastColumn="0" w:lastRowFirstColumn="0" w:lastRowLastColumn="0"/>
+              <w:rPr>
+                <w:lang w:val="es-ES"/>
+              </w:rPr>
+            </w:pPr>
+          </w:p>
+        </w:tc>
+      </w:tr>
+      <w:tr>
+        <w:tc>
+          <w:tcPr>
+            <w:cnfStyle w:val="001000000000" w:firstRow="0" w:lastRow="0" w:firstColumn="1" w:lastColumn="0" w:oddVBand="0" w:evenVBand="0" w:oddHBand="0" w:evenHBand="0" w:firstRowFirstColumn="0" w:firstRowLastColumn="0" w:lastRowFirstColumn="0" w:lastRowLastColumn="0"/>
+            <w:tcW w:w="1555" w:type="dxa"/>
+          </w:tcPr>
+          <w:p>
+            <w:pPr>
+              <w:rPr>
+                <w:lang w:val="es-ES"/>
+              </w:rPr>
+            </w:pPr>
+            <w:r>
+              <w:rPr>
+                <w:lang w:val="es-ES"/>
+              </w:rPr>
+              <w:t>Entradas</w:t>
+            </w:r>
+          </w:p>
+        </w:tc>
+        <w:tc>
+          <w:tcPr>
+            <w:tcW w:w="7273" w:type="dxa"/>
+          </w:tcPr>
+          <w:p>
+            <w:pPr>
+              <w:cnfStyle w:val="000000000000" w:firstRow="0" w:lastRow="0" w:firstColumn="0" w:lastColumn="0" w:oddVBand="0" w:evenVBand="0" w:oddHBand="0" w:evenHBand="0" w:firstRowFirstColumn="0" w:firstRowLastColumn="0" w:lastRowFirstColumn="0" w:lastRowLastColumn="0"/>
+              <w:rPr>
+                <w:lang w:val="es-ES"/>
+              </w:rPr>
+            </w:pPr>
+          </w:p>
+        </w:tc>
+      </w:tr>
+      <w:tr>
+        <w:tc>
+          <w:tcPr>
+            <w:cnfStyle w:val="001000000000" w:firstRow="0" w:lastRow="0" w:firstColumn="1" w:lastColumn="0" w:oddVBand="0" w:evenVBand="0" w:oddHBand="0" w:evenHBand="0" w:firstRowFirstColumn="0" w:firstRowLastColumn="0" w:lastRowFirstColumn="0" w:lastRowLastColumn="0"/>
+            <w:tcW w:w="1555" w:type="dxa"/>
+          </w:tcPr>
+          <w:p>
+            <w:pPr>
+              <w:rPr>
+                <w:lang w:val="es-ES"/>
+              </w:rPr>
+            </w:pPr>
+            <w:r>
+              <w:rPr>
+                <w:lang w:val="es-ES"/>
+              </w:rPr>
+              <w:t>Resultado</w:t>
+            </w:r>
+          </w:p>
+        </w:tc>
+        <w:tc>
+          <w:tcPr>
+            <w:tcW w:w="7273" w:type="dxa"/>
+          </w:tcPr>
+          <w:p>
+            <w:pPr>
+              <w:cnfStyle w:val="000000000000" w:firstRow="0" w:lastRow="0" w:firstColumn="0" w:lastColumn="0" w:oddVBand="0" w:evenVBand="0" w:oddHBand="0" w:evenHBand="0" w:firstRowFirstColumn="0" w:firstRowLastColumn="0" w:lastRowFirstColumn="0" w:lastRowLastColumn="0"/>
+              <w:rPr>
+                <w:lang w:val="es-ES"/>
+              </w:rPr>
+            </w:pPr>
+          </w:p>
+        </w:tc>
+      </w:tr>
+    </w:tbl>
+    <w:p>
+      <w:pPr>
+        <w:rPr>
+          <w:lang w:val="es-ES"/>
+        </w:rPr>
+      </w:pPr>
+    </w:p>
+    <w:tbl>
+      <w:tblPr>
+        <w:tblStyle w:val="Tablaconcuadrcula1clara"/>
+        <w:tblW w:w="0" w:type="auto"/>
+        <w:tblLook w:val="04A0" w:firstRow="1" w:lastRow="0" w:firstColumn="1" w:lastColumn="0" w:noHBand="0" w:noVBand="1"/>
+      </w:tblPr>
+      <w:tblGrid>
+        <w:gridCol w:w="1555"/>
+        <w:gridCol w:w="7273"/>
+      </w:tblGrid>
+      <w:tr>
+        <w:trPr>
+          <w:cnfStyle w:val="100000000000" w:firstRow="1" w:lastRow="0" w:firstColumn="0" w:lastColumn="0" w:oddVBand="0" w:evenVBand="0" w:oddHBand="0" w:evenHBand="0" w:firstRowFirstColumn="0" w:firstRowLastColumn="0" w:lastRowFirstColumn="0" w:lastRowLastColumn="0"/>
+        </w:trPr>
+        <w:tc>
+          <w:tcPr>
+            <w:cnfStyle w:val="001000000000" w:firstRow="0" w:lastRow="0" w:firstColumn="1" w:lastColumn="0" w:oddVBand="0" w:evenVBand="0" w:oddHBand="0" w:evenHBand="0" w:firstRowFirstColumn="0" w:firstRowLastColumn="0" w:lastRowFirstColumn="0" w:lastRowLastColumn="0"/>
+            <w:tcW w:w="1555" w:type="dxa"/>
+          </w:tcPr>
+          <w:p>
+            <w:pPr>
+              <w:rPr>
+                <w:lang w:val="es-ES"/>
+              </w:rPr>
+            </w:pPr>
+            <w:r>
+              <w:rPr>
+                <w:lang w:val="es-ES"/>
+              </w:rPr>
+              <w:lastRenderedPageBreak/>
+              <w:t>Nombre</w:t>
+            </w:r>
+          </w:p>
+        </w:tc>
+        <w:tc>
+          <w:tcPr>
+            <w:tcW w:w="7273" w:type="dxa"/>
+          </w:tcPr>
+          <w:p>
+            <w:pPr>
+              <w:cnfStyle w:val="100000000000" w:firstRow="1" w:lastRow="0" w:firstColumn="0" w:lastColumn="0" w:oddVBand="0" w:evenVBand="0" w:oddHBand="0" w:evenHBand="0" w:firstRowFirstColumn="0" w:firstRowLastColumn="0" w:lastRowFirstColumn="0" w:lastRowLastColumn="0"/>
+              <w:rPr>
+                <w:lang w:val="es-ES"/>
+              </w:rPr>
+            </w:pPr>
+            <w:r>
+              <w:rPr>
+                <w:lang w:val="es-ES"/>
+              </w:rPr>
+              <w:t>R:</w:t>
+            </w:r>
+          </w:p>
+        </w:tc>
+      </w:tr>
+      <w:tr>
+        <w:tc>
+          <w:tcPr>
+            <w:cnfStyle w:val="001000000000" w:firstRow="0" w:lastRow="0" w:firstColumn="1" w:lastColumn="0" w:oddVBand="0" w:evenVBand="0" w:oddHBand="0" w:evenHBand="0" w:firstRowFirstColumn="0" w:firstRowLastColumn="0" w:lastRowFirstColumn="0" w:lastRowLastColumn="0"/>
+            <w:tcW w:w="1555" w:type="dxa"/>
+          </w:tcPr>
+          <w:p>
+            <w:pPr>
+              <w:rPr>
+                <w:lang w:val="es-ES"/>
+              </w:rPr>
+            </w:pPr>
+            <w:r>
+              <w:rPr>
+                <w:lang w:val="es-ES"/>
+              </w:rPr>
+              <w:t>Descripción</w:t>
+            </w:r>
+          </w:p>
+        </w:tc>
+        <w:tc>
+          <w:tcPr>
+            <w:tcW w:w="7273" w:type="dxa"/>
+          </w:tcPr>
+          <w:p>
+            <w:pPr>
+              <w:cnfStyle w:val="000000000000" w:firstRow="0" w:lastRow="0" w:firstColumn="0" w:lastColumn="0" w:oddVBand="0" w:evenVBand="0" w:oddHBand="0" w:evenHBand="0" w:firstRowFirstColumn="0" w:firstRowLastColumn="0" w:lastRowFirstColumn="0" w:lastRowLastColumn="0"/>
+              <w:rPr>
+                <w:lang w:val="es-ES"/>
+              </w:rPr>
+            </w:pPr>
+          </w:p>
+        </w:tc>
+      </w:tr>
+      <w:tr>
+        <w:tc>
+          <w:tcPr>
+            <w:cnfStyle w:val="001000000000" w:firstRow="0" w:lastRow="0" w:firstColumn="1" w:lastColumn="0" w:oddVBand="0" w:evenVBand="0" w:oddHBand="0" w:evenHBand="0" w:firstRowFirstColumn="0" w:firstRowLastColumn="0" w:lastRowFirstColumn="0" w:lastRowLastColumn="0"/>
+            <w:tcW w:w="1555" w:type="dxa"/>
+          </w:tcPr>
+          <w:p>
+            <w:pPr>
+              <w:rPr>
+                <w:lang w:val="es-ES"/>
+              </w:rPr>
+            </w:pPr>
+            <w:r>
+              <w:rPr>
+                <w:lang w:val="es-ES"/>
+              </w:rPr>
+              <w:t>Entradas</w:t>
+            </w:r>
+          </w:p>
+        </w:tc>
+        <w:tc>
+          <w:tcPr>
+            <w:tcW w:w="7273" w:type="dxa"/>
+          </w:tcPr>
+          <w:p>
+            <w:pPr>
+              <w:cnfStyle w:val="000000000000" w:firstRow="0" w:lastRow="0" w:firstColumn="0" w:lastColumn="0" w:oddVBand="0" w:evenVBand="0" w:oddHBand="0" w:evenHBand="0" w:firstRowFirstColumn="0" w:firstRowLastColumn="0" w:lastRowFirstColumn="0" w:lastRowLastColumn="0"/>
+              <w:rPr>
+                <w:lang w:val="es-ES"/>
+              </w:rPr>
+            </w:pPr>
+          </w:p>
+        </w:tc>
+      </w:tr>
+      <w:tr>
+        <w:tc>
+          <w:tcPr>
+            <w:cnfStyle w:val="001000000000" w:firstRow="0" w:lastRow="0" w:firstColumn="1" w:lastColumn="0" w:oddVBand="0" w:evenVBand="0" w:oddHBand="0" w:evenHBand="0" w:firstRowFirstColumn="0" w:firstRowLastColumn="0" w:lastRowFirstColumn="0" w:lastRowLastColumn="0"/>
+            <w:tcW w:w="1555" w:type="dxa"/>
+          </w:tcPr>
+          <w:p>
+            <w:pPr>
+              <w:rPr>
+                <w:lang w:val="es-ES"/>
+              </w:rPr>
+            </w:pPr>
+            <w:r>
+              <w:rPr>
+                <w:lang w:val="es-ES"/>
+              </w:rPr>
+              <w:t>Resultado</w:t>
+            </w:r>
+          </w:p>
+        </w:tc>
+        <w:tc>
+          <w:tcPr>
+            <w:tcW w:w="7273" w:type="dxa"/>
+          </w:tcPr>
+          <w:p>
+            <w:pPr>
+              <w:cnfStyle w:val="000000000000" w:firstRow="0" w:lastRow="0" w:firstColumn="0" w:lastColumn="0" w:oddVBand="0" w:evenVBand="0" w:oddHBand="0" w:evenHBand="0" w:firstRowFirstColumn="0" w:firstRowLastColumn="0" w:lastRowFirstColumn="0" w:lastRowLastColumn="0"/>
+              <w:rPr>
+                <w:lang w:val="es-ES"/>
+              </w:rPr>
+            </w:pPr>
+          </w:p>
+        </w:tc>
+      </w:tr>
+    </w:tbl>
+    <w:p>
+      <w:pPr>
+        <w:rPr>
+          <w:lang w:val="es-ES"/>
+        </w:rPr>
+      </w:pPr>
+    </w:p>
+    <w:tbl>
+      <w:tblPr>
+        <w:tblStyle w:val="Tablaconcuadrcula1clara"/>
+        <w:tblW w:w="0" w:type="auto"/>
+        <w:tblLook w:val="04A0" w:firstRow="1" w:lastRow="0" w:firstColumn="1" w:lastColumn="0" w:noHBand="0" w:noVBand="1"/>
+      </w:tblPr>
+      <w:tblGrid>
+        <w:gridCol w:w="1555"/>
+        <w:gridCol w:w="7273"/>
+      </w:tblGrid>
+      <w:tr>
+        <w:trPr>
+          <w:cnfStyle w:val="100000000000" w:firstRow="1" w:lastRow="0" w:firstColumn="0" w:lastColumn="0" w:oddVBand="0" w:evenVBand="0" w:oddHBand="0" w:evenHBand="0" w:firstRowFirstColumn="0" w:firstRowLastColumn="0" w:lastRowFirstColumn="0" w:lastRowLastColumn="0"/>
+        </w:trPr>
+        <w:tc>
+          <w:tcPr>
+            <w:cnfStyle w:val="001000000000" w:firstRow="0" w:lastRow="0" w:firstColumn="1" w:lastColumn="0" w:oddVBand="0" w:evenVBand="0" w:oddHBand="0" w:evenHBand="0" w:firstRowFirstColumn="0" w:firstRowLastColumn="0" w:lastRowFirstColumn="0" w:lastRowLastColumn="0"/>
+            <w:tcW w:w="1555" w:type="dxa"/>
+          </w:tcPr>
+          <w:p>
+            <w:pPr>
+              <w:rPr>
+                <w:lang w:val="es-ES"/>
+              </w:rPr>
+            </w:pPr>
+            <w:r>
+              <w:rPr>
+                <w:lang w:val="es-ES"/>
+              </w:rPr>
+              <w:t>Nombre</w:t>
+            </w:r>
+          </w:p>
+        </w:tc>
+        <w:tc>
+          <w:tcPr>
+            <w:tcW w:w="7273" w:type="dxa"/>
+          </w:tcPr>
+          <w:p>
+            <w:pPr>
+              <w:cnfStyle w:val="100000000000" w:firstRow="1" w:lastRow="0" w:firstColumn="0" w:lastColumn="0" w:oddVBand="0" w:evenVBand="0" w:oddHBand="0" w:evenHBand="0" w:firstRowFirstColumn="0" w:firstRowLastColumn="0" w:lastRowFirstColumn="0" w:lastRowLastColumn="0"/>
+              <w:rPr>
+                <w:lang w:val="es-ES"/>
+              </w:rPr>
+            </w:pPr>
+            <w:r>
+              <w:rPr>
+                <w:lang w:val="es-ES"/>
+              </w:rPr>
+              <w:t>R:</w:t>
+            </w:r>
+          </w:p>
+        </w:tc>
+      </w:tr>
+      <w:tr>
+        <w:tc>
+          <w:tcPr>
+            <w:cnfStyle w:val="001000000000" w:firstRow="0" w:lastRow="0" w:firstColumn="1" w:lastColumn="0" w:oddVBand="0" w:evenVBand="0" w:oddHBand="0" w:evenHBand="0" w:firstRowFirstColumn="0" w:firstRowLastColumn="0" w:lastRowFirstColumn="0" w:lastRowLastColumn="0"/>
+            <w:tcW w:w="1555" w:type="dxa"/>
+          </w:tcPr>
+          <w:p>
+            <w:pPr>
+              <w:rPr>
+                <w:lang w:val="es-ES"/>
+              </w:rPr>
+            </w:pPr>
+            <w:r>
+              <w:rPr>
+                <w:lang w:val="es-ES"/>
+              </w:rPr>
+              <w:t>Descripción</w:t>
+            </w:r>
+          </w:p>
+        </w:tc>
+        <w:tc>
+          <w:tcPr>
+            <w:tcW w:w="7273" w:type="dxa"/>
+          </w:tcPr>
+          <w:p>
+            <w:pPr>
+              <w:cnfStyle w:val="000000000000" w:firstRow="0" w:lastRow="0" w:firstColumn="0" w:lastColumn="0" w:oddVBand="0" w:evenVBand="0" w:oddHBand="0" w:evenHBand="0" w:firstRowFirstColumn="0" w:firstRowLastColumn="0" w:lastRowFirstColumn="0" w:lastRowLastColumn="0"/>
+              <w:rPr>
+                <w:lang w:val="es-ES"/>
+              </w:rPr>
+            </w:pPr>
+          </w:p>
+        </w:tc>
+      </w:tr>
+      <w:tr>
+        <w:tc>
+          <w:tcPr>
+            <w:cnfStyle w:val="001000000000" w:firstRow="0" w:lastRow="0" w:firstColumn="1" w:lastColumn="0" w:oddVBand="0" w:evenVBand="0" w:oddHBand="0" w:evenHBand="0" w:firstRowFirstColumn="0" w:firstRowLastColumn="0" w:lastRowFirstColumn="0" w:lastRowLastColumn="0"/>
+            <w:tcW w:w="1555" w:type="dxa"/>
+          </w:tcPr>
+          <w:p>
+            <w:pPr>
+              <w:rPr>
+                <w:lang w:val="es-ES"/>
+              </w:rPr>
+            </w:pPr>
+            <w:r>
+              <w:rPr>
+                <w:lang w:val="es-ES"/>
+              </w:rPr>
+              <w:t>Entradas</w:t>
+            </w:r>
+          </w:p>
+        </w:tc>
+        <w:tc>
+          <w:tcPr>
+            <w:tcW w:w="7273" w:type="dxa"/>
+          </w:tcPr>
+          <w:p>
+            <w:pPr>
+              <w:cnfStyle w:val="000000000000" w:firstRow="0" w:lastRow="0" w:firstColumn="0" w:lastColumn="0" w:oddVBand="0" w:evenVBand="0" w:oddHBand="0" w:evenHBand="0" w:firstRowFirstColumn="0" w:firstRowLastColumn="0" w:lastRowFirstColumn="0" w:lastRowLastColumn="0"/>
+              <w:rPr>
+                <w:lang w:val="es-ES"/>
+              </w:rPr>
+            </w:pPr>
+          </w:p>
+        </w:tc>
+      </w:tr>
+      <w:tr>
+        <w:tc>
+          <w:tcPr>
+            <w:cnfStyle w:val="001000000000" w:firstRow="0" w:lastRow="0" w:firstColumn="1" w:lastColumn="0" w:oddVBand="0" w:evenVBand="0" w:oddHBand="0" w:evenHBand="0" w:firstRowFirstColumn="0" w:firstRowLastColumn="0" w:lastRowFirstColumn="0" w:lastRowLastColumn="0"/>
+            <w:tcW w:w="1555" w:type="dxa"/>
+          </w:tcPr>
+          <w:p>
+            <w:pPr>
+              <w:rPr>
+                <w:lang w:val="es-ES"/>
+              </w:rPr>
+            </w:pPr>
+            <w:r>
+              <w:rPr>
+                <w:lang w:val="es-ES"/>
+              </w:rPr>
+              <w:t>Resultado</w:t>
+            </w:r>
+          </w:p>
+        </w:tc>
+        <w:tc>
+          <w:tcPr>
+            <w:tcW w:w="7273" w:type="dxa"/>
+          </w:tcPr>
+          <w:p>
+            <w:pPr>
+              <w:cnfStyle w:val="000000000000" w:firstRow="0" w:lastRow="0" w:firstColumn="0" w:lastColumn="0" w:oddVBand="0" w:evenVBand="0" w:oddHBand="0" w:evenHBand="0" w:firstRowFirstColumn="0" w:firstRowLastColumn="0" w:lastRowFirstColumn="0" w:lastRowLastColumn="0"/>
+              <w:rPr>
+                <w:lang w:val="es-ES"/>
+              </w:rPr>
+            </w:pPr>
+          </w:p>
+        </w:tc>
+      </w:tr>
+    </w:tbl>
+    <w:p>
+      <w:pPr>
+        <w:rPr>
+          <w:lang w:val="es-ES"/>
+        </w:rPr>
+      </w:pPr>
+    </w:p>
+    <w:tbl>
+      <w:tblPr>
+        <w:tblStyle w:val="Tablaconcuadrcula1clara"/>
+        <w:tblW w:w="0" w:type="auto"/>
+        <w:tblLook w:val="04A0" w:firstRow="1" w:lastRow="0" w:firstColumn="1" w:lastColumn="0" w:noHBand="0" w:noVBand="1"/>
+      </w:tblPr>
+      <w:tblGrid>
+        <w:gridCol w:w="1555"/>
+        <w:gridCol w:w="7273"/>
+      </w:tblGrid>
+      <w:tr>
+        <w:trPr>
+          <w:cnfStyle w:val="100000000000" w:firstRow="1" w:lastRow="0" w:firstColumn="0" w:lastColumn="0" w:oddVBand="0" w:evenVBand="0" w:oddHBand="0" w:evenHBand="0" w:firstRowFirstColumn="0" w:firstRowLastColumn="0" w:lastRowFirstColumn="0" w:lastRowLastColumn="0"/>
+        </w:trPr>
+        <w:tc>
+          <w:tcPr>
+            <w:cnfStyle w:val="001000000000" w:firstRow="0" w:lastRow="0" w:firstColumn="1" w:lastColumn="0" w:oddVBand="0" w:evenVBand="0" w:oddHBand="0" w:evenHBand="0" w:firstRowFirstColumn="0" w:firstRowLastColumn="0" w:lastRowFirstColumn="0" w:lastRowLastColumn="0"/>
+            <w:tcW w:w="1555" w:type="dxa"/>
+          </w:tcPr>
+          <w:p>
+            <w:pPr>
               <w:rPr>
                 <w:lang w:val="es-ES"/>
               </w:rPr>
@@ -1055,6 +2791,127 @@
     </w:sectPr>
   </w:body>
 </w:document>
+</file>
+
+<file path=word/numbering.xml><?xml version="1.0" encoding="utf-8"?>
+<w:numbering xmlns:wpc="http://schemas.microsoft.com/office/word/2010/wordprocessingCanvas" xmlns:cx="http://schemas.microsoft.com/office/drawing/2014/chartex" xmlns:cx1="http://schemas.microsoft.com/office/drawing/2015/9/8/chartex" xmlns:cx2="http://schemas.microsoft.com/office/drawing/2015/10/21/chartex" xmlns:cx3="http://schemas.microsoft.com/office/drawing/2016/5/9/chartex" xmlns:cx4="http://schemas.microsoft.com/office/drawing/2016/5/10/chartex" xmlns:cx5="http://schemas.microsoft.com/office/drawing/2016/5/11/chartex" xmlns:cx6="http://schemas.microsoft.com/office/drawing/2016/5/12/chartex" xmlns:cx7="http://schemas.microsoft.com/office/drawing/2016/5/13/chartex" xmlns:cx8="http://schemas.microsoft.com/office/drawing/2016/5/14/chartex" xmlns:mc="http://schemas.openxmlformats.org/markup-compatibility/2006" xmlns:aink="http://schemas.microsoft.com/office/drawing/2016/ink" xmlns:am3d="http://schemas.microsoft.com/office/drawing/2017/model3d" xmlns:o="urn:schemas-microsoft-com:office:office" xmlns:r="http://schemas.openxmlformats.org/officeDocument/2006/relationships" xmlns:m="http://schemas.openxmlformats.org/officeDocument/2006/math" xmlns:v="urn:schemas-microsoft-com:vml" xmlns:wp14="http://schemas.microsoft.com/office/word/2010/wordprocessingDrawing" xmlns:wp="http://schemas.openxmlformats.org/drawingml/2006/wordprocessingDrawing" xmlns:w10="urn:schemas-microsoft-com:office:word" xmlns:w="http://schemas.openxmlformats.org/wordprocessingml/2006/main" xmlns:w14="http://schemas.microsoft.com/office/word/2010/wordml" xmlns:w15="http://schemas.microsoft.com/office/word/2012/wordml" xmlns:w16cid="http://schemas.microsoft.com/office/word/2016/wordml/cid" xmlns:w16se="http://schemas.microsoft.com/office/word/2015/wordml/symex" xmlns:wpg="http://schemas.microsoft.com/office/word/2010/wordprocessingGroup" xmlns:wpi="http://schemas.microsoft.com/office/word/2010/wordprocessingInk" xmlns:wne="http://schemas.microsoft.com/office/word/2006/wordml" xmlns:wps="http://schemas.microsoft.com/office/word/2010/wordprocessingShape" mc:Ignorable="w14 w15 w16se w16cid wp14">
+  <w:abstractNum w:abstractNumId="0" w15:restartNumberingAfterBreak="0">
+    <w:nsid w:val="2D277D17"/>
+    <w:multiLevelType w:val="hybridMultilevel"/>
+    <w:tmpl w:val="7682BC6C"/>
+    <w:lvl w:ilvl="0" w:tplc="240A0001">
+      <w:start w:val="1"/>
+      <w:numFmt w:val="bullet"/>
+      <w:lvlText w:val=""/>
+      <w:lvlJc w:val="left"/>
+      <w:pPr>
+        <w:ind w:left="720" w:hanging="360"/>
+      </w:pPr>
+      <w:rPr>
+        <w:rFonts w:ascii="Symbol" w:hAnsi="Symbol" w:hint="default"/>
+      </w:rPr>
+    </w:lvl>
+    <w:lvl w:ilvl="1" w:tplc="240A0003" w:tentative="1">
+      <w:start w:val="1"/>
+      <w:numFmt w:val="bullet"/>
+      <w:lvlText w:val="o"/>
+      <w:lvlJc w:val="left"/>
+      <w:pPr>
+        <w:ind w:left="1440" w:hanging="360"/>
+      </w:pPr>
+      <w:rPr>
+        <w:rFonts w:ascii="Courier New" w:hAnsi="Courier New" w:cs="Courier New" w:hint="default"/>
+      </w:rPr>
+    </w:lvl>
+    <w:lvl w:ilvl="2" w:tplc="240A0005" w:tentative="1">
+      <w:start w:val="1"/>
+      <w:numFmt w:val="bullet"/>
+      <w:lvlText w:val=""/>
+      <w:lvlJc w:val="left"/>
+      <w:pPr>
+        <w:ind w:left="2160" w:hanging="360"/>
+      </w:pPr>
+      <w:rPr>
+        <w:rFonts w:ascii="Wingdings" w:hAnsi="Wingdings" w:hint="default"/>
+      </w:rPr>
+    </w:lvl>
+    <w:lvl w:ilvl="3" w:tplc="240A0001" w:tentative="1">
+      <w:start w:val="1"/>
+      <w:numFmt w:val="bullet"/>
+      <w:lvlText w:val=""/>
+      <w:lvlJc w:val="left"/>
+      <w:pPr>
+        <w:ind w:left="2880" w:hanging="360"/>
+      </w:pPr>
+      <w:rPr>
+        <w:rFonts w:ascii="Symbol" w:hAnsi="Symbol" w:hint="default"/>
+      </w:rPr>
+    </w:lvl>
+    <w:lvl w:ilvl="4" w:tplc="240A0003" w:tentative="1">
+      <w:start w:val="1"/>
+      <w:numFmt w:val="bullet"/>
+      <w:lvlText w:val="o"/>
+      <w:lvlJc w:val="left"/>
+      <w:pPr>
+        <w:ind w:left="3600" w:hanging="360"/>
+      </w:pPr>
+      <w:rPr>
+        <w:rFonts w:ascii="Courier New" w:hAnsi="Courier New" w:cs="Courier New" w:hint="default"/>
+      </w:rPr>
+    </w:lvl>
+    <w:lvl w:ilvl="5" w:tplc="240A0005" w:tentative="1">
+      <w:start w:val="1"/>
+      <w:numFmt w:val="bullet"/>
+      <w:lvlText w:val=""/>
+      <w:lvlJc w:val="left"/>
+      <w:pPr>
+        <w:ind w:left="4320" w:hanging="360"/>
+      </w:pPr>
+      <w:rPr>
+        <w:rFonts w:ascii="Wingdings" w:hAnsi="Wingdings" w:hint="default"/>
+      </w:rPr>
+    </w:lvl>
+    <w:lvl w:ilvl="6" w:tplc="240A0001" w:tentative="1">
+      <w:start w:val="1"/>
+      <w:numFmt w:val="bullet"/>
+      <w:lvlText w:val=""/>
+      <w:lvlJc w:val="left"/>
+      <w:pPr>
+        <w:ind w:left="5040" w:hanging="360"/>
+      </w:pPr>
+      <w:rPr>
+        <w:rFonts w:ascii="Symbol" w:hAnsi="Symbol" w:hint="default"/>
+      </w:rPr>
+    </w:lvl>
+    <w:lvl w:ilvl="7" w:tplc="240A0003" w:tentative="1">
+      <w:start w:val="1"/>
+      <w:numFmt w:val="bullet"/>
+      <w:lvlText w:val="o"/>
+      <w:lvlJc w:val="left"/>
+      <w:pPr>
+        <w:ind w:left="5760" w:hanging="360"/>
+      </w:pPr>
+      <w:rPr>
+        <w:rFonts w:ascii="Courier New" w:hAnsi="Courier New" w:cs="Courier New" w:hint="default"/>
+      </w:rPr>
+    </w:lvl>
+    <w:lvl w:ilvl="8" w:tplc="240A0005" w:tentative="1">
+      <w:start w:val="1"/>
+      <w:numFmt w:val="bullet"/>
+      <w:lvlText w:val=""/>
+      <w:lvlJc w:val="left"/>
+      <w:pPr>
+        <w:ind w:left="6480" w:hanging="360"/>
+      </w:pPr>
+      <w:rPr>
+        <w:rFonts w:ascii="Wingdings" w:hAnsi="Wingdings" w:hint="default"/>
+      </w:rPr>
+    </w:lvl>
+  </w:abstractNum>
+  <w:num w:numId="1">
+    <w:abstractNumId w:val="0"/>
+  </w:num>
+</w:numbering>
 </file>
 
 <file path=word/styles.xml><?xml version="1.0" encoding="utf-8"?>
@@ -1454,7 +3311,7 @@
   <w:style w:type="paragraph" w:default="1" w:styleId="Normal">
     <w:name w:val="Normal"/>
     <w:qFormat/>
-    <w:rsid w:val="001710A3"/>
+    <w:rsid w:val="00587314"/>
   </w:style>
   <w:style w:type="character" w:default="1" w:styleId="Fuentedeprrafopredeter">
     <w:name w:val="Default Paragraph Font"/>
@@ -1558,6 +3415,17 @@
         <w:bCs/>
       </w:rPr>
     </w:tblStylePr>
+  </w:style>
+  <w:style w:type="paragraph" w:styleId="Prrafodelista">
+    <w:name w:val="List Paragraph"/>
+    <w:basedOn w:val="Normal"/>
+    <w:uiPriority w:val="34"/>
+    <w:qFormat/>
+    <w:rsid w:val="009E300E"/>
+    <w:pPr>
+      <w:ind w:left="720"/>
+      <w:contextualSpacing/>
+    </w:pPr>
   </w:style>
 </w:styles>
 </file>

</xml_diff>

<commit_message>
Completado el diagrama de clases y objetos
</commit_message>
<xml_diff>
--- a/docs/Requerimientos Funcionales.docx
+++ b/docs/Requerimientos Funcionales.docx
@@ -1391,8 +1391,6 @@
                 <w:lang w:val="es-ES"/>
               </w:rPr>
             </w:pPr>
-            <w:bookmarkStart w:id="0" w:name="_GoBack"/>
-            <w:bookmarkEnd w:id="0"/>
           </w:p>
         </w:tc>
       </w:tr>
@@ -1640,1148 +1638,8 @@
           <w:lang w:val="es-ES"/>
         </w:rPr>
       </w:pPr>
-    </w:p>
-    <w:tbl>
-      <w:tblPr>
-        <w:tblStyle w:val="Tablaconcuadrcula1clara"/>
-        <w:tblW w:w="0" w:type="auto"/>
-        <w:tblLook w:val="04A0" w:firstRow="1" w:lastRow="0" w:firstColumn="1" w:lastColumn="0" w:noHBand="0" w:noVBand="1"/>
-      </w:tblPr>
-      <w:tblGrid>
-        <w:gridCol w:w="1555"/>
-        <w:gridCol w:w="7273"/>
-      </w:tblGrid>
-      <w:tr>
-        <w:trPr>
-          <w:cnfStyle w:val="100000000000" w:firstRow="1" w:lastRow="0" w:firstColumn="0" w:lastColumn="0" w:oddVBand="0" w:evenVBand="0" w:oddHBand="0" w:evenHBand="0" w:firstRowFirstColumn="0" w:firstRowLastColumn="0" w:lastRowFirstColumn="0" w:lastRowLastColumn="0"/>
-        </w:trPr>
-        <w:tc>
-          <w:tcPr>
-            <w:cnfStyle w:val="001000000000" w:firstRow="0" w:lastRow="0" w:firstColumn="1" w:lastColumn="0" w:oddVBand="0" w:evenVBand="0" w:oddHBand="0" w:evenHBand="0" w:firstRowFirstColumn="0" w:firstRowLastColumn="0" w:lastRowFirstColumn="0" w:lastRowLastColumn="0"/>
-            <w:tcW w:w="1555" w:type="dxa"/>
-          </w:tcPr>
-          <w:p>
-            <w:pPr>
-              <w:rPr>
-                <w:lang w:val="es-ES"/>
-              </w:rPr>
-            </w:pPr>
-            <w:r>
-              <w:rPr>
-                <w:lang w:val="es-ES"/>
-              </w:rPr>
-              <w:t>Nombre</w:t>
-            </w:r>
-          </w:p>
-        </w:tc>
-        <w:tc>
-          <w:tcPr>
-            <w:tcW w:w="7273" w:type="dxa"/>
-          </w:tcPr>
-          <w:p>
-            <w:pPr>
-              <w:cnfStyle w:val="100000000000" w:firstRow="1" w:lastRow="0" w:firstColumn="0" w:lastColumn="0" w:oddVBand="0" w:evenVBand="0" w:oddHBand="0" w:evenHBand="0" w:firstRowFirstColumn="0" w:firstRowLastColumn="0" w:lastRowFirstColumn="0" w:lastRowLastColumn="0"/>
-              <w:rPr>
-                <w:lang w:val="es-ES"/>
-              </w:rPr>
-            </w:pPr>
-            <w:r>
-              <w:rPr>
-                <w:lang w:val="es-ES"/>
-              </w:rPr>
-              <w:t>R:</w:t>
-            </w:r>
-          </w:p>
-        </w:tc>
-      </w:tr>
-      <w:tr>
-        <w:tc>
-          <w:tcPr>
-            <w:cnfStyle w:val="001000000000" w:firstRow="0" w:lastRow="0" w:firstColumn="1" w:lastColumn="0" w:oddVBand="0" w:evenVBand="0" w:oddHBand="0" w:evenHBand="0" w:firstRowFirstColumn="0" w:firstRowLastColumn="0" w:lastRowFirstColumn="0" w:lastRowLastColumn="0"/>
-            <w:tcW w:w="1555" w:type="dxa"/>
-          </w:tcPr>
-          <w:p>
-            <w:pPr>
-              <w:rPr>
-                <w:lang w:val="es-ES"/>
-              </w:rPr>
-            </w:pPr>
-            <w:r>
-              <w:rPr>
-                <w:lang w:val="es-ES"/>
-              </w:rPr>
-              <w:t>Descripción</w:t>
-            </w:r>
-          </w:p>
-        </w:tc>
-        <w:tc>
-          <w:tcPr>
-            <w:tcW w:w="7273" w:type="dxa"/>
-          </w:tcPr>
-          <w:p>
-            <w:pPr>
-              <w:cnfStyle w:val="000000000000" w:firstRow="0" w:lastRow="0" w:firstColumn="0" w:lastColumn="0" w:oddVBand="0" w:evenVBand="0" w:oddHBand="0" w:evenHBand="0" w:firstRowFirstColumn="0" w:firstRowLastColumn="0" w:lastRowFirstColumn="0" w:lastRowLastColumn="0"/>
-              <w:rPr>
-                <w:lang w:val="es-ES"/>
-              </w:rPr>
-            </w:pPr>
-          </w:p>
-        </w:tc>
-      </w:tr>
-      <w:tr>
-        <w:tc>
-          <w:tcPr>
-            <w:cnfStyle w:val="001000000000" w:firstRow="0" w:lastRow="0" w:firstColumn="1" w:lastColumn="0" w:oddVBand="0" w:evenVBand="0" w:oddHBand="0" w:evenHBand="0" w:firstRowFirstColumn="0" w:firstRowLastColumn="0" w:lastRowFirstColumn="0" w:lastRowLastColumn="0"/>
-            <w:tcW w:w="1555" w:type="dxa"/>
-          </w:tcPr>
-          <w:p>
-            <w:pPr>
-              <w:rPr>
-                <w:lang w:val="es-ES"/>
-              </w:rPr>
-            </w:pPr>
-            <w:r>
-              <w:rPr>
-                <w:lang w:val="es-ES"/>
-              </w:rPr>
-              <w:t>Entradas</w:t>
-            </w:r>
-          </w:p>
-        </w:tc>
-        <w:tc>
-          <w:tcPr>
-            <w:tcW w:w="7273" w:type="dxa"/>
-          </w:tcPr>
-          <w:p>
-            <w:pPr>
-              <w:cnfStyle w:val="000000000000" w:firstRow="0" w:lastRow="0" w:firstColumn="0" w:lastColumn="0" w:oddVBand="0" w:evenVBand="0" w:oddHBand="0" w:evenHBand="0" w:firstRowFirstColumn="0" w:firstRowLastColumn="0" w:lastRowFirstColumn="0" w:lastRowLastColumn="0"/>
-              <w:rPr>
-                <w:lang w:val="es-ES"/>
-              </w:rPr>
-            </w:pPr>
-          </w:p>
-        </w:tc>
-      </w:tr>
-      <w:tr>
-        <w:tc>
-          <w:tcPr>
-            <w:cnfStyle w:val="001000000000" w:firstRow="0" w:lastRow="0" w:firstColumn="1" w:lastColumn="0" w:oddVBand="0" w:evenVBand="0" w:oddHBand="0" w:evenHBand="0" w:firstRowFirstColumn="0" w:firstRowLastColumn="0" w:lastRowFirstColumn="0" w:lastRowLastColumn="0"/>
-            <w:tcW w:w="1555" w:type="dxa"/>
-          </w:tcPr>
-          <w:p>
-            <w:pPr>
-              <w:rPr>
-                <w:lang w:val="es-ES"/>
-              </w:rPr>
-            </w:pPr>
-            <w:r>
-              <w:rPr>
-                <w:lang w:val="es-ES"/>
-              </w:rPr>
-              <w:t>Resultado</w:t>
-            </w:r>
-          </w:p>
-        </w:tc>
-        <w:tc>
-          <w:tcPr>
-            <w:tcW w:w="7273" w:type="dxa"/>
-          </w:tcPr>
-          <w:p>
-            <w:pPr>
-              <w:cnfStyle w:val="000000000000" w:firstRow="0" w:lastRow="0" w:firstColumn="0" w:lastColumn="0" w:oddVBand="0" w:evenVBand="0" w:oddHBand="0" w:evenHBand="0" w:firstRowFirstColumn="0" w:firstRowLastColumn="0" w:lastRowFirstColumn="0" w:lastRowLastColumn="0"/>
-              <w:rPr>
-                <w:lang w:val="es-ES"/>
-              </w:rPr>
-            </w:pPr>
-          </w:p>
-        </w:tc>
-      </w:tr>
-    </w:tbl>
-    <w:p>
-      <w:pPr>
-        <w:rPr>
-          <w:lang w:val="es-ES"/>
-        </w:rPr>
-      </w:pPr>
-    </w:p>
-    <w:tbl>
-      <w:tblPr>
-        <w:tblStyle w:val="Tablaconcuadrcula1clara"/>
-        <w:tblW w:w="0" w:type="auto"/>
-        <w:tblLook w:val="04A0" w:firstRow="1" w:lastRow="0" w:firstColumn="1" w:lastColumn="0" w:noHBand="0" w:noVBand="1"/>
-      </w:tblPr>
-      <w:tblGrid>
-        <w:gridCol w:w="1555"/>
-        <w:gridCol w:w="7273"/>
-      </w:tblGrid>
-      <w:tr>
-        <w:trPr>
-          <w:cnfStyle w:val="100000000000" w:firstRow="1" w:lastRow="0" w:firstColumn="0" w:lastColumn="0" w:oddVBand="0" w:evenVBand="0" w:oddHBand="0" w:evenHBand="0" w:firstRowFirstColumn="0" w:firstRowLastColumn="0" w:lastRowFirstColumn="0" w:lastRowLastColumn="0"/>
-        </w:trPr>
-        <w:tc>
-          <w:tcPr>
-            <w:cnfStyle w:val="001000000000" w:firstRow="0" w:lastRow="0" w:firstColumn="1" w:lastColumn="0" w:oddVBand="0" w:evenVBand="0" w:oddHBand="0" w:evenHBand="0" w:firstRowFirstColumn="0" w:firstRowLastColumn="0" w:lastRowFirstColumn="0" w:lastRowLastColumn="0"/>
-            <w:tcW w:w="1555" w:type="dxa"/>
-          </w:tcPr>
-          <w:p>
-            <w:pPr>
-              <w:rPr>
-                <w:lang w:val="es-ES"/>
-              </w:rPr>
-            </w:pPr>
-            <w:r>
-              <w:rPr>
-                <w:lang w:val="es-ES"/>
-              </w:rPr>
-              <w:t>Nombre</w:t>
-            </w:r>
-          </w:p>
-        </w:tc>
-        <w:tc>
-          <w:tcPr>
-            <w:tcW w:w="7273" w:type="dxa"/>
-          </w:tcPr>
-          <w:p>
-            <w:pPr>
-              <w:cnfStyle w:val="100000000000" w:firstRow="1" w:lastRow="0" w:firstColumn="0" w:lastColumn="0" w:oddVBand="0" w:evenVBand="0" w:oddHBand="0" w:evenHBand="0" w:firstRowFirstColumn="0" w:firstRowLastColumn="0" w:lastRowFirstColumn="0" w:lastRowLastColumn="0"/>
-              <w:rPr>
-                <w:lang w:val="es-ES"/>
-              </w:rPr>
-            </w:pPr>
-            <w:r>
-              <w:rPr>
-                <w:lang w:val="es-ES"/>
-              </w:rPr>
-              <w:t>R:</w:t>
-            </w:r>
-          </w:p>
-        </w:tc>
-      </w:tr>
-      <w:tr>
-        <w:tc>
-          <w:tcPr>
-            <w:cnfStyle w:val="001000000000" w:firstRow="0" w:lastRow="0" w:firstColumn="1" w:lastColumn="0" w:oddVBand="0" w:evenVBand="0" w:oddHBand="0" w:evenHBand="0" w:firstRowFirstColumn="0" w:firstRowLastColumn="0" w:lastRowFirstColumn="0" w:lastRowLastColumn="0"/>
-            <w:tcW w:w="1555" w:type="dxa"/>
-          </w:tcPr>
-          <w:p>
-            <w:pPr>
-              <w:rPr>
-                <w:lang w:val="es-ES"/>
-              </w:rPr>
-            </w:pPr>
-            <w:r>
-              <w:rPr>
-                <w:lang w:val="es-ES"/>
-              </w:rPr>
-              <w:t>Descripción</w:t>
-            </w:r>
-          </w:p>
-        </w:tc>
-        <w:tc>
-          <w:tcPr>
-            <w:tcW w:w="7273" w:type="dxa"/>
-          </w:tcPr>
-          <w:p>
-            <w:pPr>
-              <w:cnfStyle w:val="000000000000" w:firstRow="0" w:lastRow="0" w:firstColumn="0" w:lastColumn="0" w:oddVBand="0" w:evenVBand="0" w:oddHBand="0" w:evenHBand="0" w:firstRowFirstColumn="0" w:firstRowLastColumn="0" w:lastRowFirstColumn="0" w:lastRowLastColumn="0"/>
-              <w:rPr>
-                <w:lang w:val="es-ES"/>
-              </w:rPr>
-            </w:pPr>
-          </w:p>
-        </w:tc>
-      </w:tr>
-      <w:tr>
-        <w:tc>
-          <w:tcPr>
-            <w:cnfStyle w:val="001000000000" w:firstRow="0" w:lastRow="0" w:firstColumn="1" w:lastColumn="0" w:oddVBand="0" w:evenVBand="0" w:oddHBand="0" w:evenHBand="0" w:firstRowFirstColumn="0" w:firstRowLastColumn="0" w:lastRowFirstColumn="0" w:lastRowLastColumn="0"/>
-            <w:tcW w:w="1555" w:type="dxa"/>
-          </w:tcPr>
-          <w:p>
-            <w:pPr>
-              <w:rPr>
-                <w:lang w:val="es-ES"/>
-              </w:rPr>
-            </w:pPr>
-            <w:r>
-              <w:rPr>
-                <w:lang w:val="es-ES"/>
-              </w:rPr>
-              <w:t>Entradas</w:t>
-            </w:r>
-          </w:p>
-        </w:tc>
-        <w:tc>
-          <w:tcPr>
-            <w:tcW w:w="7273" w:type="dxa"/>
-          </w:tcPr>
-          <w:p>
-            <w:pPr>
-              <w:cnfStyle w:val="000000000000" w:firstRow="0" w:lastRow="0" w:firstColumn="0" w:lastColumn="0" w:oddVBand="0" w:evenVBand="0" w:oddHBand="0" w:evenHBand="0" w:firstRowFirstColumn="0" w:firstRowLastColumn="0" w:lastRowFirstColumn="0" w:lastRowLastColumn="0"/>
-              <w:rPr>
-                <w:lang w:val="es-ES"/>
-              </w:rPr>
-            </w:pPr>
-          </w:p>
-        </w:tc>
-      </w:tr>
-      <w:tr>
-        <w:tc>
-          <w:tcPr>
-            <w:cnfStyle w:val="001000000000" w:firstRow="0" w:lastRow="0" w:firstColumn="1" w:lastColumn="0" w:oddVBand="0" w:evenVBand="0" w:oddHBand="0" w:evenHBand="0" w:firstRowFirstColumn="0" w:firstRowLastColumn="0" w:lastRowFirstColumn="0" w:lastRowLastColumn="0"/>
-            <w:tcW w:w="1555" w:type="dxa"/>
-          </w:tcPr>
-          <w:p>
-            <w:pPr>
-              <w:rPr>
-                <w:lang w:val="es-ES"/>
-              </w:rPr>
-            </w:pPr>
-            <w:r>
-              <w:rPr>
-                <w:lang w:val="es-ES"/>
-              </w:rPr>
-              <w:t>Resultado</w:t>
-            </w:r>
-          </w:p>
-        </w:tc>
-        <w:tc>
-          <w:tcPr>
-            <w:tcW w:w="7273" w:type="dxa"/>
-          </w:tcPr>
-          <w:p>
-            <w:pPr>
-              <w:cnfStyle w:val="000000000000" w:firstRow="0" w:lastRow="0" w:firstColumn="0" w:lastColumn="0" w:oddVBand="0" w:evenVBand="0" w:oddHBand="0" w:evenHBand="0" w:firstRowFirstColumn="0" w:firstRowLastColumn="0" w:lastRowFirstColumn="0" w:lastRowLastColumn="0"/>
-              <w:rPr>
-                <w:lang w:val="es-ES"/>
-              </w:rPr>
-            </w:pPr>
-          </w:p>
-        </w:tc>
-      </w:tr>
-    </w:tbl>
-    <w:p>
-      <w:pPr>
-        <w:rPr>
-          <w:lang w:val="es-ES"/>
-        </w:rPr>
-      </w:pPr>
-    </w:p>
-    <w:tbl>
-      <w:tblPr>
-        <w:tblStyle w:val="Tablaconcuadrcula1clara"/>
-        <w:tblW w:w="0" w:type="auto"/>
-        <w:tblLook w:val="04A0" w:firstRow="1" w:lastRow="0" w:firstColumn="1" w:lastColumn="0" w:noHBand="0" w:noVBand="1"/>
-      </w:tblPr>
-      <w:tblGrid>
-        <w:gridCol w:w="1555"/>
-        <w:gridCol w:w="7273"/>
-      </w:tblGrid>
-      <w:tr>
-        <w:trPr>
-          <w:cnfStyle w:val="100000000000" w:firstRow="1" w:lastRow="0" w:firstColumn="0" w:lastColumn="0" w:oddVBand="0" w:evenVBand="0" w:oddHBand="0" w:evenHBand="0" w:firstRowFirstColumn="0" w:firstRowLastColumn="0" w:lastRowFirstColumn="0" w:lastRowLastColumn="0"/>
-        </w:trPr>
-        <w:tc>
-          <w:tcPr>
-            <w:cnfStyle w:val="001000000000" w:firstRow="0" w:lastRow="0" w:firstColumn="1" w:lastColumn="0" w:oddVBand="0" w:evenVBand="0" w:oddHBand="0" w:evenHBand="0" w:firstRowFirstColumn="0" w:firstRowLastColumn="0" w:lastRowFirstColumn="0" w:lastRowLastColumn="0"/>
-            <w:tcW w:w="1555" w:type="dxa"/>
-          </w:tcPr>
-          <w:p>
-            <w:pPr>
-              <w:rPr>
-                <w:lang w:val="es-ES"/>
-              </w:rPr>
-            </w:pPr>
-            <w:r>
-              <w:rPr>
-                <w:lang w:val="es-ES"/>
-              </w:rPr>
-              <w:t>Nombre</w:t>
-            </w:r>
-          </w:p>
-        </w:tc>
-        <w:tc>
-          <w:tcPr>
-            <w:tcW w:w="7273" w:type="dxa"/>
-          </w:tcPr>
-          <w:p>
-            <w:pPr>
-              <w:cnfStyle w:val="100000000000" w:firstRow="1" w:lastRow="0" w:firstColumn="0" w:lastColumn="0" w:oddVBand="0" w:evenVBand="0" w:oddHBand="0" w:evenHBand="0" w:firstRowFirstColumn="0" w:firstRowLastColumn="0" w:lastRowFirstColumn="0" w:lastRowLastColumn="0"/>
-              <w:rPr>
-                <w:lang w:val="es-ES"/>
-              </w:rPr>
-            </w:pPr>
-            <w:r>
-              <w:rPr>
-                <w:lang w:val="es-ES"/>
-              </w:rPr>
-              <w:t>R:</w:t>
-            </w:r>
-          </w:p>
-        </w:tc>
-      </w:tr>
-      <w:tr>
-        <w:tc>
-          <w:tcPr>
-            <w:cnfStyle w:val="001000000000" w:firstRow="0" w:lastRow="0" w:firstColumn="1" w:lastColumn="0" w:oddVBand="0" w:evenVBand="0" w:oddHBand="0" w:evenHBand="0" w:firstRowFirstColumn="0" w:firstRowLastColumn="0" w:lastRowFirstColumn="0" w:lastRowLastColumn="0"/>
-            <w:tcW w:w="1555" w:type="dxa"/>
-          </w:tcPr>
-          <w:p>
-            <w:pPr>
-              <w:rPr>
-                <w:lang w:val="es-ES"/>
-              </w:rPr>
-            </w:pPr>
-            <w:r>
-              <w:rPr>
-                <w:lang w:val="es-ES"/>
-              </w:rPr>
-              <w:t>Descripción</w:t>
-            </w:r>
-          </w:p>
-        </w:tc>
-        <w:tc>
-          <w:tcPr>
-            <w:tcW w:w="7273" w:type="dxa"/>
-          </w:tcPr>
-          <w:p>
-            <w:pPr>
-              <w:cnfStyle w:val="000000000000" w:firstRow="0" w:lastRow="0" w:firstColumn="0" w:lastColumn="0" w:oddVBand="0" w:evenVBand="0" w:oddHBand="0" w:evenHBand="0" w:firstRowFirstColumn="0" w:firstRowLastColumn="0" w:lastRowFirstColumn="0" w:lastRowLastColumn="0"/>
-              <w:rPr>
-                <w:lang w:val="es-ES"/>
-              </w:rPr>
-            </w:pPr>
-          </w:p>
-        </w:tc>
-      </w:tr>
-      <w:tr>
-        <w:tc>
-          <w:tcPr>
-            <w:cnfStyle w:val="001000000000" w:firstRow="0" w:lastRow="0" w:firstColumn="1" w:lastColumn="0" w:oddVBand="0" w:evenVBand="0" w:oddHBand="0" w:evenHBand="0" w:firstRowFirstColumn="0" w:firstRowLastColumn="0" w:lastRowFirstColumn="0" w:lastRowLastColumn="0"/>
-            <w:tcW w:w="1555" w:type="dxa"/>
-          </w:tcPr>
-          <w:p>
-            <w:pPr>
-              <w:rPr>
-                <w:lang w:val="es-ES"/>
-              </w:rPr>
-            </w:pPr>
-            <w:r>
-              <w:rPr>
-                <w:lang w:val="es-ES"/>
-              </w:rPr>
-              <w:t>Entradas</w:t>
-            </w:r>
-          </w:p>
-        </w:tc>
-        <w:tc>
-          <w:tcPr>
-            <w:tcW w:w="7273" w:type="dxa"/>
-          </w:tcPr>
-          <w:p>
-            <w:pPr>
-              <w:cnfStyle w:val="000000000000" w:firstRow="0" w:lastRow="0" w:firstColumn="0" w:lastColumn="0" w:oddVBand="0" w:evenVBand="0" w:oddHBand="0" w:evenHBand="0" w:firstRowFirstColumn="0" w:firstRowLastColumn="0" w:lastRowFirstColumn="0" w:lastRowLastColumn="0"/>
-              <w:rPr>
-                <w:lang w:val="es-ES"/>
-              </w:rPr>
-            </w:pPr>
-          </w:p>
-        </w:tc>
-      </w:tr>
-      <w:tr>
-        <w:tc>
-          <w:tcPr>
-            <w:cnfStyle w:val="001000000000" w:firstRow="0" w:lastRow="0" w:firstColumn="1" w:lastColumn="0" w:oddVBand="0" w:evenVBand="0" w:oddHBand="0" w:evenHBand="0" w:firstRowFirstColumn="0" w:firstRowLastColumn="0" w:lastRowFirstColumn="0" w:lastRowLastColumn="0"/>
-            <w:tcW w:w="1555" w:type="dxa"/>
-          </w:tcPr>
-          <w:p>
-            <w:pPr>
-              <w:rPr>
-                <w:lang w:val="es-ES"/>
-              </w:rPr>
-            </w:pPr>
-            <w:r>
-              <w:rPr>
-                <w:lang w:val="es-ES"/>
-              </w:rPr>
-              <w:t>Resultado</w:t>
-            </w:r>
-          </w:p>
-        </w:tc>
-        <w:tc>
-          <w:tcPr>
-            <w:tcW w:w="7273" w:type="dxa"/>
-          </w:tcPr>
-          <w:p>
-            <w:pPr>
-              <w:cnfStyle w:val="000000000000" w:firstRow="0" w:lastRow="0" w:firstColumn="0" w:lastColumn="0" w:oddVBand="0" w:evenVBand="0" w:oddHBand="0" w:evenHBand="0" w:firstRowFirstColumn="0" w:firstRowLastColumn="0" w:lastRowFirstColumn="0" w:lastRowLastColumn="0"/>
-              <w:rPr>
-                <w:lang w:val="es-ES"/>
-              </w:rPr>
-            </w:pPr>
-          </w:p>
-        </w:tc>
-      </w:tr>
-    </w:tbl>
-    <w:p>
-      <w:pPr>
-        <w:rPr>
-          <w:lang w:val="es-ES"/>
-        </w:rPr>
-      </w:pPr>
-    </w:p>
-    <w:tbl>
-      <w:tblPr>
-        <w:tblStyle w:val="Tablaconcuadrcula1clara"/>
-        <w:tblW w:w="0" w:type="auto"/>
-        <w:tblLook w:val="04A0" w:firstRow="1" w:lastRow="0" w:firstColumn="1" w:lastColumn="0" w:noHBand="0" w:noVBand="1"/>
-      </w:tblPr>
-      <w:tblGrid>
-        <w:gridCol w:w="1555"/>
-        <w:gridCol w:w="7273"/>
-      </w:tblGrid>
-      <w:tr>
-        <w:trPr>
-          <w:cnfStyle w:val="100000000000" w:firstRow="1" w:lastRow="0" w:firstColumn="0" w:lastColumn="0" w:oddVBand="0" w:evenVBand="0" w:oddHBand="0" w:evenHBand="0" w:firstRowFirstColumn="0" w:firstRowLastColumn="0" w:lastRowFirstColumn="0" w:lastRowLastColumn="0"/>
-        </w:trPr>
-        <w:tc>
-          <w:tcPr>
-            <w:cnfStyle w:val="001000000000" w:firstRow="0" w:lastRow="0" w:firstColumn="1" w:lastColumn="0" w:oddVBand="0" w:evenVBand="0" w:oddHBand="0" w:evenHBand="0" w:firstRowFirstColumn="0" w:firstRowLastColumn="0" w:lastRowFirstColumn="0" w:lastRowLastColumn="0"/>
-            <w:tcW w:w="1555" w:type="dxa"/>
-          </w:tcPr>
-          <w:p>
-            <w:pPr>
-              <w:rPr>
-                <w:lang w:val="es-ES"/>
-              </w:rPr>
-            </w:pPr>
-            <w:r>
-              <w:rPr>
-                <w:lang w:val="es-ES"/>
-              </w:rPr>
-              <w:t>Nombre</w:t>
-            </w:r>
-          </w:p>
-        </w:tc>
-        <w:tc>
-          <w:tcPr>
-            <w:tcW w:w="7273" w:type="dxa"/>
-          </w:tcPr>
-          <w:p>
-            <w:pPr>
-              <w:cnfStyle w:val="100000000000" w:firstRow="1" w:lastRow="0" w:firstColumn="0" w:lastColumn="0" w:oddVBand="0" w:evenVBand="0" w:oddHBand="0" w:evenHBand="0" w:firstRowFirstColumn="0" w:firstRowLastColumn="0" w:lastRowFirstColumn="0" w:lastRowLastColumn="0"/>
-              <w:rPr>
-                <w:lang w:val="es-ES"/>
-              </w:rPr>
-            </w:pPr>
-            <w:r>
-              <w:rPr>
-                <w:lang w:val="es-ES"/>
-              </w:rPr>
-              <w:t>R:</w:t>
-            </w:r>
-          </w:p>
-        </w:tc>
-      </w:tr>
-      <w:tr>
-        <w:tc>
-          <w:tcPr>
-            <w:cnfStyle w:val="001000000000" w:firstRow="0" w:lastRow="0" w:firstColumn="1" w:lastColumn="0" w:oddVBand="0" w:evenVBand="0" w:oddHBand="0" w:evenHBand="0" w:firstRowFirstColumn="0" w:firstRowLastColumn="0" w:lastRowFirstColumn="0" w:lastRowLastColumn="0"/>
-            <w:tcW w:w="1555" w:type="dxa"/>
-          </w:tcPr>
-          <w:p>
-            <w:pPr>
-              <w:rPr>
-                <w:lang w:val="es-ES"/>
-              </w:rPr>
-            </w:pPr>
-            <w:r>
-              <w:rPr>
-                <w:lang w:val="es-ES"/>
-              </w:rPr>
-              <w:t>Descripción</w:t>
-            </w:r>
-          </w:p>
-        </w:tc>
-        <w:tc>
-          <w:tcPr>
-            <w:tcW w:w="7273" w:type="dxa"/>
-          </w:tcPr>
-          <w:p>
-            <w:pPr>
-              <w:cnfStyle w:val="000000000000" w:firstRow="0" w:lastRow="0" w:firstColumn="0" w:lastColumn="0" w:oddVBand="0" w:evenVBand="0" w:oddHBand="0" w:evenHBand="0" w:firstRowFirstColumn="0" w:firstRowLastColumn="0" w:lastRowFirstColumn="0" w:lastRowLastColumn="0"/>
-              <w:rPr>
-                <w:lang w:val="es-ES"/>
-              </w:rPr>
-            </w:pPr>
-          </w:p>
-        </w:tc>
-      </w:tr>
-      <w:tr>
-        <w:tc>
-          <w:tcPr>
-            <w:cnfStyle w:val="001000000000" w:firstRow="0" w:lastRow="0" w:firstColumn="1" w:lastColumn="0" w:oddVBand="0" w:evenVBand="0" w:oddHBand="0" w:evenHBand="0" w:firstRowFirstColumn="0" w:firstRowLastColumn="0" w:lastRowFirstColumn="0" w:lastRowLastColumn="0"/>
-            <w:tcW w:w="1555" w:type="dxa"/>
-          </w:tcPr>
-          <w:p>
-            <w:pPr>
-              <w:rPr>
-                <w:lang w:val="es-ES"/>
-              </w:rPr>
-            </w:pPr>
-            <w:r>
-              <w:rPr>
-                <w:lang w:val="es-ES"/>
-              </w:rPr>
-              <w:t>Entradas</w:t>
-            </w:r>
-          </w:p>
-        </w:tc>
-        <w:tc>
-          <w:tcPr>
-            <w:tcW w:w="7273" w:type="dxa"/>
-          </w:tcPr>
-          <w:p>
-            <w:pPr>
-              <w:cnfStyle w:val="000000000000" w:firstRow="0" w:lastRow="0" w:firstColumn="0" w:lastColumn="0" w:oddVBand="0" w:evenVBand="0" w:oddHBand="0" w:evenHBand="0" w:firstRowFirstColumn="0" w:firstRowLastColumn="0" w:lastRowFirstColumn="0" w:lastRowLastColumn="0"/>
-              <w:rPr>
-                <w:lang w:val="es-ES"/>
-              </w:rPr>
-            </w:pPr>
-          </w:p>
-        </w:tc>
-      </w:tr>
-      <w:tr>
-        <w:tc>
-          <w:tcPr>
-            <w:cnfStyle w:val="001000000000" w:firstRow="0" w:lastRow="0" w:firstColumn="1" w:lastColumn="0" w:oddVBand="0" w:evenVBand="0" w:oddHBand="0" w:evenHBand="0" w:firstRowFirstColumn="0" w:firstRowLastColumn="0" w:lastRowFirstColumn="0" w:lastRowLastColumn="0"/>
-            <w:tcW w:w="1555" w:type="dxa"/>
-          </w:tcPr>
-          <w:p>
-            <w:pPr>
-              <w:rPr>
-                <w:lang w:val="es-ES"/>
-              </w:rPr>
-            </w:pPr>
-            <w:r>
-              <w:rPr>
-                <w:lang w:val="es-ES"/>
-              </w:rPr>
-              <w:t>Resultado</w:t>
-            </w:r>
-          </w:p>
-        </w:tc>
-        <w:tc>
-          <w:tcPr>
-            <w:tcW w:w="7273" w:type="dxa"/>
-          </w:tcPr>
-          <w:p>
-            <w:pPr>
-              <w:cnfStyle w:val="000000000000" w:firstRow="0" w:lastRow="0" w:firstColumn="0" w:lastColumn="0" w:oddVBand="0" w:evenVBand="0" w:oddHBand="0" w:evenHBand="0" w:firstRowFirstColumn="0" w:firstRowLastColumn="0" w:lastRowFirstColumn="0" w:lastRowLastColumn="0"/>
-              <w:rPr>
-                <w:lang w:val="es-ES"/>
-              </w:rPr>
-            </w:pPr>
-          </w:p>
-        </w:tc>
-      </w:tr>
-    </w:tbl>
-    <w:p>
-      <w:pPr>
-        <w:rPr>
-          <w:lang w:val="es-ES"/>
-        </w:rPr>
-      </w:pPr>
-    </w:p>
-    <w:tbl>
-      <w:tblPr>
-        <w:tblStyle w:val="Tablaconcuadrcula1clara"/>
-        <w:tblW w:w="0" w:type="auto"/>
-        <w:tblLook w:val="04A0" w:firstRow="1" w:lastRow="0" w:firstColumn="1" w:lastColumn="0" w:noHBand="0" w:noVBand="1"/>
-      </w:tblPr>
-      <w:tblGrid>
-        <w:gridCol w:w="1555"/>
-        <w:gridCol w:w="7273"/>
-      </w:tblGrid>
-      <w:tr>
-        <w:trPr>
-          <w:cnfStyle w:val="100000000000" w:firstRow="1" w:lastRow="0" w:firstColumn="0" w:lastColumn="0" w:oddVBand="0" w:evenVBand="0" w:oddHBand="0" w:evenHBand="0" w:firstRowFirstColumn="0" w:firstRowLastColumn="0" w:lastRowFirstColumn="0" w:lastRowLastColumn="0"/>
-        </w:trPr>
-        <w:tc>
-          <w:tcPr>
-            <w:cnfStyle w:val="001000000000" w:firstRow="0" w:lastRow="0" w:firstColumn="1" w:lastColumn="0" w:oddVBand="0" w:evenVBand="0" w:oddHBand="0" w:evenHBand="0" w:firstRowFirstColumn="0" w:firstRowLastColumn="0" w:lastRowFirstColumn="0" w:lastRowLastColumn="0"/>
-            <w:tcW w:w="1555" w:type="dxa"/>
-          </w:tcPr>
-          <w:p>
-            <w:pPr>
-              <w:rPr>
-                <w:lang w:val="es-ES"/>
-              </w:rPr>
-            </w:pPr>
-            <w:r>
-              <w:rPr>
-                <w:lang w:val="es-ES"/>
-              </w:rPr>
-              <w:lastRenderedPageBreak/>
-              <w:t>Nombre</w:t>
-            </w:r>
-          </w:p>
-        </w:tc>
-        <w:tc>
-          <w:tcPr>
-            <w:tcW w:w="7273" w:type="dxa"/>
-          </w:tcPr>
-          <w:p>
-            <w:pPr>
-              <w:cnfStyle w:val="100000000000" w:firstRow="1" w:lastRow="0" w:firstColumn="0" w:lastColumn="0" w:oddVBand="0" w:evenVBand="0" w:oddHBand="0" w:evenHBand="0" w:firstRowFirstColumn="0" w:firstRowLastColumn="0" w:lastRowFirstColumn="0" w:lastRowLastColumn="0"/>
-              <w:rPr>
-                <w:lang w:val="es-ES"/>
-              </w:rPr>
-            </w:pPr>
-            <w:r>
-              <w:rPr>
-                <w:lang w:val="es-ES"/>
-              </w:rPr>
-              <w:t>R:</w:t>
-            </w:r>
-          </w:p>
-        </w:tc>
-      </w:tr>
-      <w:tr>
-        <w:tc>
-          <w:tcPr>
-            <w:cnfStyle w:val="001000000000" w:firstRow="0" w:lastRow="0" w:firstColumn="1" w:lastColumn="0" w:oddVBand="0" w:evenVBand="0" w:oddHBand="0" w:evenHBand="0" w:firstRowFirstColumn="0" w:firstRowLastColumn="0" w:lastRowFirstColumn="0" w:lastRowLastColumn="0"/>
-            <w:tcW w:w="1555" w:type="dxa"/>
-          </w:tcPr>
-          <w:p>
-            <w:pPr>
-              <w:rPr>
-                <w:lang w:val="es-ES"/>
-              </w:rPr>
-            </w:pPr>
-            <w:r>
-              <w:rPr>
-                <w:lang w:val="es-ES"/>
-              </w:rPr>
-              <w:t>Descripción</w:t>
-            </w:r>
-          </w:p>
-        </w:tc>
-        <w:tc>
-          <w:tcPr>
-            <w:tcW w:w="7273" w:type="dxa"/>
-          </w:tcPr>
-          <w:p>
-            <w:pPr>
-              <w:cnfStyle w:val="000000000000" w:firstRow="0" w:lastRow="0" w:firstColumn="0" w:lastColumn="0" w:oddVBand="0" w:evenVBand="0" w:oddHBand="0" w:evenHBand="0" w:firstRowFirstColumn="0" w:firstRowLastColumn="0" w:lastRowFirstColumn="0" w:lastRowLastColumn="0"/>
-              <w:rPr>
-                <w:lang w:val="es-ES"/>
-              </w:rPr>
-            </w:pPr>
-          </w:p>
-        </w:tc>
-      </w:tr>
-      <w:tr>
-        <w:tc>
-          <w:tcPr>
-            <w:cnfStyle w:val="001000000000" w:firstRow="0" w:lastRow="0" w:firstColumn="1" w:lastColumn="0" w:oddVBand="0" w:evenVBand="0" w:oddHBand="0" w:evenHBand="0" w:firstRowFirstColumn="0" w:firstRowLastColumn="0" w:lastRowFirstColumn="0" w:lastRowLastColumn="0"/>
-            <w:tcW w:w="1555" w:type="dxa"/>
-          </w:tcPr>
-          <w:p>
-            <w:pPr>
-              <w:rPr>
-                <w:lang w:val="es-ES"/>
-              </w:rPr>
-            </w:pPr>
-            <w:r>
-              <w:rPr>
-                <w:lang w:val="es-ES"/>
-              </w:rPr>
-              <w:t>Entradas</w:t>
-            </w:r>
-          </w:p>
-        </w:tc>
-        <w:tc>
-          <w:tcPr>
-            <w:tcW w:w="7273" w:type="dxa"/>
-          </w:tcPr>
-          <w:p>
-            <w:pPr>
-              <w:cnfStyle w:val="000000000000" w:firstRow="0" w:lastRow="0" w:firstColumn="0" w:lastColumn="0" w:oddVBand="0" w:evenVBand="0" w:oddHBand="0" w:evenHBand="0" w:firstRowFirstColumn="0" w:firstRowLastColumn="0" w:lastRowFirstColumn="0" w:lastRowLastColumn="0"/>
-              <w:rPr>
-                <w:lang w:val="es-ES"/>
-              </w:rPr>
-            </w:pPr>
-          </w:p>
-        </w:tc>
-      </w:tr>
-      <w:tr>
-        <w:tc>
-          <w:tcPr>
-            <w:cnfStyle w:val="001000000000" w:firstRow="0" w:lastRow="0" w:firstColumn="1" w:lastColumn="0" w:oddVBand="0" w:evenVBand="0" w:oddHBand="0" w:evenHBand="0" w:firstRowFirstColumn="0" w:firstRowLastColumn="0" w:lastRowFirstColumn="0" w:lastRowLastColumn="0"/>
-            <w:tcW w:w="1555" w:type="dxa"/>
-          </w:tcPr>
-          <w:p>
-            <w:pPr>
-              <w:rPr>
-                <w:lang w:val="es-ES"/>
-              </w:rPr>
-            </w:pPr>
-            <w:r>
-              <w:rPr>
-                <w:lang w:val="es-ES"/>
-              </w:rPr>
-              <w:t>Resultado</w:t>
-            </w:r>
-          </w:p>
-        </w:tc>
-        <w:tc>
-          <w:tcPr>
-            <w:tcW w:w="7273" w:type="dxa"/>
-          </w:tcPr>
-          <w:p>
-            <w:pPr>
-              <w:cnfStyle w:val="000000000000" w:firstRow="0" w:lastRow="0" w:firstColumn="0" w:lastColumn="0" w:oddVBand="0" w:evenVBand="0" w:oddHBand="0" w:evenHBand="0" w:firstRowFirstColumn="0" w:firstRowLastColumn="0" w:lastRowFirstColumn="0" w:lastRowLastColumn="0"/>
-              <w:rPr>
-                <w:lang w:val="es-ES"/>
-              </w:rPr>
-            </w:pPr>
-          </w:p>
-        </w:tc>
-      </w:tr>
-    </w:tbl>
-    <w:p>
-      <w:pPr>
-        <w:rPr>
-          <w:lang w:val="es-ES"/>
-        </w:rPr>
-      </w:pPr>
-    </w:p>
-    <w:tbl>
-      <w:tblPr>
-        <w:tblStyle w:val="Tablaconcuadrcula1clara"/>
-        <w:tblW w:w="0" w:type="auto"/>
-        <w:tblLook w:val="04A0" w:firstRow="1" w:lastRow="0" w:firstColumn="1" w:lastColumn="0" w:noHBand="0" w:noVBand="1"/>
-      </w:tblPr>
-      <w:tblGrid>
-        <w:gridCol w:w="1555"/>
-        <w:gridCol w:w="7273"/>
-      </w:tblGrid>
-      <w:tr>
-        <w:trPr>
-          <w:cnfStyle w:val="100000000000" w:firstRow="1" w:lastRow="0" w:firstColumn="0" w:lastColumn="0" w:oddVBand="0" w:evenVBand="0" w:oddHBand="0" w:evenHBand="0" w:firstRowFirstColumn="0" w:firstRowLastColumn="0" w:lastRowFirstColumn="0" w:lastRowLastColumn="0"/>
-        </w:trPr>
-        <w:tc>
-          <w:tcPr>
-            <w:cnfStyle w:val="001000000000" w:firstRow="0" w:lastRow="0" w:firstColumn="1" w:lastColumn="0" w:oddVBand="0" w:evenVBand="0" w:oddHBand="0" w:evenHBand="0" w:firstRowFirstColumn="0" w:firstRowLastColumn="0" w:lastRowFirstColumn="0" w:lastRowLastColumn="0"/>
-            <w:tcW w:w="1555" w:type="dxa"/>
-          </w:tcPr>
-          <w:p>
-            <w:pPr>
-              <w:rPr>
-                <w:lang w:val="es-ES"/>
-              </w:rPr>
-            </w:pPr>
-            <w:r>
-              <w:rPr>
-                <w:lang w:val="es-ES"/>
-              </w:rPr>
-              <w:t>Nombre</w:t>
-            </w:r>
-          </w:p>
-        </w:tc>
-        <w:tc>
-          <w:tcPr>
-            <w:tcW w:w="7273" w:type="dxa"/>
-          </w:tcPr>
-          <w:p>
-            <w:pPr>
-              <w:cnfStyle w:val="100000000000" w:firstRow="1" w:lastRow="0" w:firstColumn="0" w:lastColumn="0" w:oddVBand="0" w:evenVBand="0" w:oddHBand="0" w:evenHBand="0" w:firstRowFirstColumn="0" w:firstRowLastColumn="0" w:lastRowFirstColumn="0" w:lastRowLastColumn="0"/>
-              <w:rPr>
-                <w:lang w:val="es-ES"/>
-              </w:rPr>
-            </w:pPr>
-            <w:r>
-              <w:rPr>
-                <w:lang w:val="es-ES"/>
-              </w:rPr>
-              <w:t>R:</w:t>
-            </w:r>
-          </w:p>
-        </w:tc>
-      </w:tr>
-      <w:tr>
-        <w:tc>
-          <w:tcPr>
-            <w:cnfStyle w:val="001000000000" w:firstRow="0" w:lastRow="0" w:firstColumn="1" w:lastColumn="0" w:oddVBand="0" w:evenVBand="0" w:oddHBand="0" w:evenHBand="0" w:firstRowFirstColumn="0" w:firstRowLastColumn="0" w:lastRowFirstColumn="0" w:lastRowLastColumn="0"/>
-            <w:tcW w:w="1555" w:type="dxa"/>
-          </w:tcPr>
-          <w:p>
-            <w:pPr>
-              <w:rPr>
-                <w:lang w:val="es-ES"/>
-              </w:rPr>
-            </w:pPr>
-            <w:r>
-              <w:rPr>
-                <w:lang w:val="es-ES"/>
-              </w:rPr>
-              <w:t>Descripción</w:t>
-            </w:r>
-          </w:p>
-        </w:tc>
-        <w:tc>
-          <w:tcPr>
-            <w:tcW w:w="7273" w:type="dxa"/>
-          </w:tcPr>
-          <w:p>
-            <w:pPr>
-              <w:cnfStyle w:val="000000000000" w:firstRow="0" w:lastRow="0" w:firstColumn="0" w:lastColumn="0" w:oddVBand="0" w:evenVBand="0" w:oddHBand="0" w:evenHBand="0" w:firstRowFirstColumn="0" w:firstRowLastColumn="0" w:lastRowFirstColumn="0" w:lastRowLastColumn="0"/>
-              <w:rPr>
-                <w:lang w:val="es-ES"/>
-              </w:rPr>
-            </w:pPr>
-          </w:p>
-        </w:tc>
-      </w:tr>
-      <w:tr>
-        <w:tc>
-          <w:tcPr>
-            <w:cnfStyle w:val="001000000000" w:firstRow="0" w:lastRow="0" w:firstColumn="1" w:lastColumn="0" w:oddVBand="0" w:evenVBand="0" w:oddHBand="0" w:evenHBand="0" w:firstRowFirstColumn="0" w:firstRowLastColumn="0" w:lastRowFirstColumn="0" w:lastRowLastColumn="0"/>
-            <w:tcW w:w="1555" w:type="dxa"/>
-          </w:tcPr>
-          <w:p>
-            <w:pPr>
-              <w:rPr>
-                <w:lang w:val="es-ES"/>
-              </w:rPr>
-            </w:pPr>
-            <w:r>
-              <w:rPr>
-                <w:lang w:val="es-ES"/>
-              </w:rPr>
-              <w:t>Entradas</w:t>
-            </w:r>
-          </w:p>
-        </w:tc>
-        <w:tc>
-          <w:tcPr>
-            <w:tcW w:w="7273" w:type="dxa"/>
-          </w:tcPr>
-          <w:p>
-            <w:pPr>
-              <w:cnfStyle w:val="000000000000" w:firstRow="0" w:lastRow="0" w:firstColumn="0" w:lastColumn="0" w:oddVBand="0" w:evenVBand="0" w:oddHBand="0" w:evenHBand="0" w:firstRowFirstColumn="0" w:firstRowLastColumn="0" w:lastRowFirstColumn="0" w:lastRowLastColumn="0"/>
-              <w:rPr>
-                <w:lang w:val="es-ES"/>
-              </w:rPr>
-            </w:pPr>
-          </w:p>
-        </w:tc>
-      </w:tr>
-      <w:tr>
-        <w:tc>
-          <w:tcPr>
-            <w:cnfStyle w:val="001000000000" w:firstRow="0" w:lastRow="0" w:firstColumn="1" w:lastColumn="0" w:oddVBand="0" w:evenVBand="0" w:oddHBand="0" w:evenHBand="0" w:firstRowFirstColumn="0" w:firstRowLastColumn="0" w:lastRowFirstColumn="0" w:lastRowLastColumn="0"/>
-            <w:tcW w:w="1555" w:type="dxa"/>
-          </w:tcPr>
-          <w:p>
-            <w:pPr>
-              <w:rPr>
-                <w:lang w:val="es-ES"/>
-              </w:rPr>
-            </w:pPr>
-            <w:r>
-              <w:rPr>
-                <w:lang w:val="es-ES"/>
-              </w:rPr>
-              <w:t>Resultado</w:t>
-            </w:r>
-          </w:p>
-        </w:tc>
-        <w:tc>
-          <w:tcPr>
-            <w:tcW w:w="7273" w:type="dxa"/>
-          </w:tcPr>
-          <w:p>
-            <w:pPr>
-              <w:cnfStyle w:val="000000000000" w:firstRow="0" w:lastRow="0" w:firstColumn="0" w:lastColumn="0" w:oddVBand="0" w:evenVBand="0" w:oddHBand="0" w:evenHBand="0" w:firstRowFirstColumn="0" w:firstRowLastColumn="0" w:lastRowFirstColumn="0" w:lastRowLastColumn="0"/>
-              <w:rPr>
-                <w:lang w:val="es-ES"/>
-              </w:rPr>
-            </w:pPr>
-          </w:p>
-        </w:tc>
-      </w:tr>
-    </w:tbl>
-    <w:p>
-      <w:pPr>
-        <w:rPr>
-          <w:lang w:val="es-ES"/>
-        </w:rPr>
-      </w:pPr>
-    </w:p>
-    <w:tbl>
-      <w:tblPr>
-        <w:tblStyle w:val="Tablaconcuadrcula1clara"/>
-        <w:tblW w:w="0" w:type="auto"/>
-        <w:tblLook w:val="04A0" w:firstRow="1" w:lastRow="0" w:firstColumn="1" w:lastColumn="0" w:noHBand="0" w:noVBand="1"/>
-      </w:tblPr>
-      <w:tblGrid>
-        <w:gridCol w:w="1555"/>
-        <w:gridCol w:w="7273"/>
-      </w:tblGrid>
-      <w:tr>
-        <w:trPr>
-          <w:cnfStyle w:val="100000000000" w:firstRow="1" w:lastRow="0" w:firstColumn="0" w:lastColumn="0" w:oddVBand="0" w:evenVBand="0" w:oddHBand="0" w:evenHBand="0" w:firstRowFirstColumn="0" w:firstRowLastColumn="0" w:lastRowFirstColumn="0" w:lastRowLastColumn="0"/>
-        </w:trPr>
-        <w:tc>
-          <w:tcPr>
-            <w:cnfStyle w:val="001000000000" w:firstRow="0" w:lastRow="0" w:firstColumn="1" w:lastColumn="0" w:oddVBand="0" w:evenVBand="0" w:oddHBand="0" w:evenHBand="0" w:firstRowFirstColumn="0" w:firstRowLastColumn="0" w:lastRowFirstColumn="0" w:lastRowLastColumn="0"/>
-            <w:tcW w:w="1555" w:type="dxa"/>
-          </w:tcPr>
-          <w:p>
-            <w:pPr>
-              <w:rPr>
-                <w:lang w:val="es-ES"/>
-              </w:rPr>
-            </w:pPr>
-            <w:r>
-              <w:rPr>
-                <w:lang w:val="es-ES"/>
-              </w:rPr>
-              <w:t>Nombre</w:t>
-            </w:r>
-          </w:p>
-        </w:tc>
-        <w:tc>
-          <w:tcPr>
-            <w:tcW w:w="7273" w:type="dxa"/>
-          </w:tcPr>
-          <w:p>
-            <w:pPr>
-              <w:cnfStyle w:val="100000000000" w:firstRow="1" w:lastRow="0" w:firstColumn="0" w:lastColumn="0" w:oddVBand="0" w:evenVBand="0" w:oddHBand="0" w:evenHBand="0" w:firstRowFirstColumn="0" w:firstRowLastColumn="0" w:lastRowFirstColumn="0" w:lastRowLastColumn="0"/>
-              <w:rPr>
-                <w:lang w:val="es-ES"/>
-              </w:rPr>
-            </w:pPr>
-            <w:r>
-              <w:rPr>
-                <w:lang w:val="es-ES"/>
-              </w:rPr>
-              <w:t>R:</w:t>
-            </w:r>
-          </w:p>
-        </w:tc>
-      </w:tr>
-      <w:tr>
-        <w:tc>
-          <w:tcPr>
-            <w:cnfStyle w:val="001000000000" w:firstRow="0" w:lastRow="0" w:firstColumn="1" w:lastColumn="0" w:oddVBand="0" w:evenVBand="0" w:oddHBand="0" w:evenHBand="0" w:firstRowFirstColumn="0" w:firstRowLastColumn="0" w:lastRowFirstColumn="0" w:lastRowLastColumn="0"/>
-            <w:tcW w:w="1555" w:type="dxa"/>
-          </w:tcPr>
-          <w:p>
-            <w:pPr>
-              <w:rPr>
-                <w:lang w:val="es-ES"/>
-              </w:rPr>
-            </w:pPr>
-            <w:r>
-              <w:rPr>
-                <w:lang w:val="es-ES"/>
-              </w:rPr>
-              <w:t>Descripción</w:t>
-            </w:r>
-          </w:p>
-        </w:tc>
-        <w:tc>
-          <w:tcPr>
-            <w:tcW w:w="7273" w:type="dxa"/>
-          </w:tcPr>
-          <w:p>
-            <w:pPr>
-              <w:cnfStyle w:val="000000000000" w:firstRow="0" w:lastRow="0" w:firstColumn="0" w:lastColumn="0" w:oddVBand="0" w:evenVBand="0" w:oddHBand="0" w:evenHBand="0" w:firstRowFirstColumn="0" w:firstRowLastColumn="0" w:lastRowFirstColumn="0" w:lastRowLastColumn="0"/>
-              <w:rPr>
-                <w:lang w:val="es-ES"/>
-              </w:rPr>
-            </w:pPr>
-          </w:p>
-        </w:tc>
-      </w:tr>
-      <w:tr>
-        <w:tc>
-          <w:tcPr>
-            <w:cnfStyle w:val="001000000000" w:firstRow="0" w:lastRow="0" w:firstColumn="1" w:lastColumn="0" w:oddVBand="0" w:evenVBand="0" w:oddHBand="0" w:evenHBand="0" w:firstRowFirstColumn="0" w:firstRowLastColumn="0" w:lastRowFirstColumn="0" w:lastRowLastColumn="0"/>
-            <w:tcW w:w="1555" w:type="dxa"/>
-          </w:tcPr>
-          <w:p>
-            <w:pPr>
-              <w:rPr>
-                <w:lang w:val="es-ES"/>
-              </w:rPr>
-            </w:pPr>
-            <w:r>
-              <w:rPr>
-                <w:lang w:val="es-ES"/>
-              </w:rPr>
-              <w:t>Entradas</w:t>
-            </w:r>
-          </w:p>
-        </w:tc>
-        <w:tc>
-          <w:tcPr>
-            <w:tcW w:w="7273" w:type="dxa"/>
-          </w:tcPr>
-          <w:p>
-            <w:pPr>
-              <w:cnfStyle w:val="000000000000" w:firstRow="0" w:lastRow="0" w:firstColumn="0" w:lastColumn="0" w:oddVBand="0" w:evenVBand="0" w:oddHBand="0" w:evenHBand="0" w:firstRowFirstColumn="0" w:firstRowLastColumn="0" w:lastRowFirstColumn="0" w:lastRowLastColumn="0"/>
-              <w:rPr>
-                <w:lang w:val="es-ES"/>
-              </w:rPr>
-            </w:pPr>
-          </w:p>
-        </w:tc>
-      </w:tr>
-      <w:tr>
-        <w:tc>
-          <w:tcPr>
-            <w:cnfStyle w:val="001000000000" w:firstRow="0" w:lastRow="0" w:firstColumn="1" w:lastColumn="0" w:oddVBand="0" w:evenVBand="0" w:oddHBand="0" w:evenHBand="0" w:firstRowFirstColumn="0" w:firstRowLastColumn="0" w:lastRowFirstColumn="0" w:lastRowLastColumn="0"/>
-            <w:tcW w:w="1555" w:type="dxa"/>
-          </w:tcPr>
-          <w:p>
-            <w:pPr>
-              <w:rPr>
-                <w:lang w:val="es-ES"/>
-              </w:rPr>
-            </w:pPr>
-            <w:r>
-              <w:rPr>
-                <w:lang w:val="es-ES"/>
-              </w:rPr>
-              <w:t>Resultado</w:t>
-            </w:r>
-          </w:p>
-        </w:tc>
-        <w:tc>
-          <w:tcPr>
-            <w:tcW w:w="7273" w:type="dxa"/>
-          </w:tcPr>
-          <w:p>
-            <w:pPr>
-              <w:cnfStyle w:val="000000000000" w:firstRow="0" w:lastRow="0" w:firstColumn="0" w:lastColumn="0" w:oddVBand="0" w:evenVBand="0" w:oddHBand="0" w:evenHBand="0" w:firstRowFirstColumn="0" w:firstRowLastColumn="0" w:lastRowFirstColumn="0" w:lastRowLastColumn="0"/>
-              <w:rPr>
-                <w:lang w:val="es-ES"/>
-              </w:rPr>
-            </w:pPr>
-          </w:p>
-        </w:tc>
-      </w:tr>
-    </w:tbl>
-    <w:p>
-      <w:pPr>
-        <w:rPr>
-          <w:lang w:val="es-ES"/>
-        </w:rPr>
-      </w:pPr>
+      <w:bookmarkStart w:id="0" w:name="_GoBack"/>
+      <w:bookmarkEnd w:id="0"/>
     </w:p>
     <w:sectPr>
       <w:pgSz w:w="12240" w:h="15840"/>

</xml_diff>